<commit_message>
updating analysis and panel scripts
</commit_message>
<xml_diff>
--- a/docs/results/supplement_tables/main_model_table_grant.docx
+++ b/docs/results/supplement_tables/main_model_table_grant.docx
@@ -27,7 +27,7 @@
         <w:tblLook w:firstRow="1" w:lastRow="0" w:firstColumn="0" w:lastColumn="0" w:noHBand="0" w:noVBand="1"/>
       </w:tblPr>
       <w:tblGrid>
-        <w:gridCol w:w="2171"/>
+        <w:gridCol w:w="2392"/>
         <w:gridCol w:w="4439"/>
         <w:gridCol w:w="1622"/>
         <w:gridCol w:w="1487"/>
@@ -663,7 +663,7 @@
                 <w:szCs w:val="22"/>
                 <w:color w:val="000000"/>
               </w:rPr>
-              <w:t xml:space="preserve">-0.03611</w:t>
+              <w:t xml:space="preserve">-0.10177</w:t>
             </w:r>
           </w:p>
         </w:tc>
@@ -751,7 +751,7 @@
                 <w:szCs w:val="22"/>
                 <w:color w:val="000000"/>
               </w:rPr>
-              <w:t xml:space="preserve">(0.15121)</w:t>
+              <w:t xml:space="preserve">(0.21496)</w:t>
             </w:r>
           </w:p>
         </w:tc>
@@ -795,7 +795,7 @@
                 <w:szCs w:val="22"/>
                 <w:color w:val="000000"/>
               </w:rPr>
-              <w:t xml:space="preserve">0.19935</w:t>
+              <w:t xml:space="preserve">0.21677</w:t>
             </w:r>
           </w:p>
         </w:tc>
@@ -883,7 +883,7 @@
                 <w:szCs w:val="22"/>
                 <w:color w:val="000000"/>
               </w:rPr>
-              <w:t xml:space="preserve">(0.53042)</w:t>
+              <w:t xml:space="preserve">(0.53062)</w:t>
             </w:r>
           </w:p>
         </w:tc>
@@ -927,7 +927,7 @@
                 <w:szCs w:val="22"/>
                 <w:color w:val="000000"/>
               </w:rPr>
-              <w:t xml:space="preserve">-2.69543</w:t>
+              <w:t xml:space="preserve">-2.00607</w:t>
             </w:r>
           </w:p>
         </w:tc>
@@ -1015,7 +1015,7 @@
                 <w:szCs w:val="22"/>
                 <w:color w:val="000000"/>
               </w:rPr>
-              <w:t xml:space="preserve">(3.67878)</w:t>
+              <w:t xml:space="preserve">(3.68016)</w:t>
             </w:r>
           </w:p>
         </w:tc>
@@ -1153,7 +1153,7 @@
                 <w:szCs w:val="22"/>
                 <w:color w:val="000000"/>
               </w:rPr>
-              <w:t xml:space="preserve">0.00001</w:t>
+              <w:t xml:space="preserve">0.00004</w:t>
             </w:r>
           </w:p>
         </w:tc>
@@ -1241,7 +1241,7 @@
                 <w:szCs w:val="22"/>
                 <w:color w:val="000000"/>
               </w:rPr>
-              <w:t xml:space="preserve">(0.00002)</w:t>
+              <w:t xml:space="preserve">(0.00003)</w:t>
             </w:r>
           </w:p>
         </w:tc>
@@ -1505,7 +1505,7 @@
                 <w:szCs w:val="22"/>
                 <w:color w:val="000000"/>
               </w:rPr>
-              <w:t xml:space="preserve">(0.00035)</w:t>
+              <w:t xml:space="preserve">(0.00034)</w:t>
             </w:r>
           </w:p>
         </w:tc>
@@ -1775,7 +1775,7 @@
                 <w:szCs w:val="22"/>
                 <w:color w:val="000000"/>
               </w:rPr>
-              <w:t xml:space="preserve">0.00847</w:t>
+              <w:t xml:space="preserve">0.00735</w:t>
             </w:r>
           </w:p>
         </w:tc>
@@ -1863,7 +1863,7 @@
                 <w:szCs w:val="22"/>
                 <w:color w:val="000000"/>
               </w:rPr>
-              <w:t xml:space="preserve">(0.003)</w:t>
+              <w:t xml:space="preserve">(0.00241)</w:t>
             </w:r>
           </w:p>
         </w:tc>
@@ -1907,7 +1907,7 @@
                 <w:szCs w:val="22"/>
                 <w:color w:val="000000"/>
               </w:rPr>
-              <w:t xml:space="preserve">0.00250</w:t>
+              <w:t xml:space="preserve">0.00078</w:t>
             </w:r>
           </w:p>
         </w:tc>
@@ -1995,7 +1995,7 @@
                 <w:szCs w:val="22"/>
                 <w:color w:val="000000"/>
               </w:rPr>
-              <w:t xml:space="preserve">(0.01838)</w:t>
+              <w:t xml:space="preserve">(0.01418)</w:t>
             </w:r>
           </w:p>
         </w:tc>
@@ -2133,7 +2133,7 @@
                 <w:szCs w:val="22"/>
                 <w:color w:val="000000"/>
               </w:rPr>
-              <w:t xml:space="preserve">0.00108</w:t>
+              <w:t xml:space="preserve">0.00327</w:t>
             </w:r>
           </w:p>
         </w:tc>
@@ -2221,7 +2221,7 @@
                 <w:szCs w:val="22"/>
                 <w:color w:val="000000"/>
               </w:rPr>
-              <w:t xml:space="preserve">(0.00133)</w:t>
+              <w:t xml:space="preserve">(0.00203)</w:t>
             </w:r>
           </w:p>
         </w:tc>
@@ -2397,7 +2397,7 @@
                 <w:szCs w:val="22"/>
                 <w:color w:val="000000"/>
               </w:rPr>
-              <w:t xml:space="preserve">0.22101</w:t>
+              <w:t xml:space="preserve">0.21995</w:t>
             </w:r>
           </w:p>
         </w:tc>
@@ -2485,7 +2485,7 @@
                 <w:szCs w:val="22"/>
                 <w:color w:val="000000"/>
               </w:rPr>
-              <w:t xml:space="preserve">(0.0623)</w:t>
+              <w:t xml:space="preserve">(0.06263)</w:t>
             </w:r>
           </w:p>
         </w:tc>
@@ -2623,7 +2623,7 @@
                 <w:szCs w:val="22"/>
                 <w:color w:val="000000"/>
               </w:rPr>
-              <w:t xml:space="preserve">0.00008</w:t>
+              <w:t xml:space="preserve">0.00003</w:t>
             </w:r>
           </w:p>
         </w:tc>
@@ -2711,7 +2711,7 @@
                 <w:szCs w:val="22"/>
                 <w:color w:val="000000"/>
               </w:rPr>
-              <w:t xml:space="preserve">(0.0001)</w:t>
+              <w:t xml:space="preserve">(0.00016)</w:t>
             </w:r>
           </w:p>
         </w:tc>
@@ -2755,7 +2755,7 @@
                 <w:szCs w:val="22"/>
                 <w:color w:val="000000"/>
               </w:rPr>
-              <w:t xml:space="preserve">0.00094</w:t>
+              <w:t xml:space="preserve">0.00095</w:t>
             </w:r>
           </w:p>
         </w:tc>
@@ -3157,7 +3157,7 @@
                 <w:szCs w:val="22"/>
                 <w:color w:val="000000"/>
               </w:rPr>
-              <w:t xml:space="preserve">*</w:t>
+              <w:t xml:space="preserve">.</w:t>
             </w:r>
           </w:p>
         </w:tc>
@@ -3603,7 +3603,7 @@
                 <w:szCs w:val="22"/>
                 <w:color w:val="000000"/>
               </w:rPr>
-              <w:t xml:space="preserve">0.00018</w:t>
+              <w:t xml:space="preserve">0.00013</w:t>
             </w:r>
           </w:p>
         </w:tc>
@@ -3691,7 +3691,7 @@
                 <w:szCs w:val="22"/>
                 <w:color w:val="000000"/>
               </w:rPr>
-              <w:t xml:space="preserve">(0.00023)</w:t>
+              <w:t xml:space="preserve">(0.00028)</w:t>
             </w:r>
           </w:p>
         </w:tc>
@@ -3867,7 +3867,7 @@
                 <w:szCs w:val="22"/>
                 <w:color w:val="000000"/>
               </w:rPr>
-              <w:t xml:space="preserve">-0.01072</w:t>
+              <w:t xml:space="preserve">-0.01049</w:t>
             </w:r>
           </w:p>
         </w:tc>
@@ -3955,7 +3955,7 @@
                 <w:szCs w:val="22"/>
                 <w:color w:val="000000"/>
               </w:rPr>
-              <w:t xml:space="preserve">(0.00618)</w:t>
+              <w:t xml:space="preserve">(0.0062)</w:t>
             </w:r>
           </w:p>
         </w:tc>
@@ -4093,7 +4093,7 @@
                 <w:szCs w:val="22"/>
                 <w:color w:val="000000"/>
               </w:rPr>
-              <w:t xml:space="preserve">-0.00005</w:t>
+              <w:t xml:space="preserve">-0.00003</w:t>
             </w:r>
           </w:p>
         </w:tc>
@@ -4181,7 +4181,7 @@
                 <w:szCs w:val="22"/>
                 <w:color w:val="000000"/>
               </w:rPr>
-              <w:t xml:space="preserve">(0.00004)</w:t>
+              <w:t xml:space="preserve">(0.00005)</w:t>
             </w:r>
           </w:p>
         </w:tc>
@@ -4357,7 +4357,7 @@
                 <w:szCs w:val="22"/>
                 <w:color w:val="000000"/>
               </w:rPr>
-              <w:t xml:space="preserve">0.00322</w:t>
+              <w:t xml:space="preserve">0.00323</w:t>
             </w:r>
           </w:p>
         </w:tc>
@@ -4715,7 +4715,7 @@
                 <w:szCs w:val="22"/>
                 <w:color w:val="000000"/>
               </w:rPr>
-              <w:t xml:space="preserve">0.53951</w:t>
+              <w:t xml:space="preserve">0.53913</w:t>
             </w:r>
           </w:p>
         </w:tc>
@@ -4803,7 +4803,7 @@
                 <w:szCs w:val="22"/>
                 <w:color w:val="000000"/>
               </w:rPr>
-              <w:t xml:space="preserve">(0.06055)</w:t>
+              <w:t xml:space="preserve">(0.06064)</w:t>
             </w:r>
           </w:p>
         </w:tc>
@@ -5337,7 +5337,7 @@
                 <w:szCs w:val="22"/>
                 <w:color w:val="000000"/>
               </w:rPr>
-              <w:t xml:space="preserve">0.57218</w:t>
+              <w:t xml:space="preserve">0.57300</w:t>
             </w:r>
           </w:p>
         </w:tc>
@@ -5425,7 +5425,7 @@
                 <w:szCs w:val="22"/>
                 <w:color w:val="000000"/>
               </w:rPr>
-              <w:t xml:space="preserve">(0.04264)</w:t>
+              <w:t xml:space="preserve">(0.04259)</w:t>
             </w:r>
           </w:p>
         </w:tc>
@@ -5563,7 +5563,7 @@
                 <w:szCs w:val="22"/>
                 <w:color w:val="000000"/>
               </w:rPr>
-              <w:t xml:space="preserve">0.81348</w:t>
+              <w:t xml:space="preserve">0.74988</w:t>
             </w:r>
           </w:p>
         </w:tc>
@@ -5651,7 +5651,7 @@
                 <w:szCs w:val="22"/>
                 <w:color w:val="000000"/>
               </w:rPr>
-              <w:t xml:space="preserve">(0.03822)</w:t>
+              <w:t xml:space="preserve">(0.03249)</w:t>
             </w:r>
           </w:p>
         </w:tc>
@@ -6053,7 +6053,7 @@
                 <w:szCs w:val="22"/>
                 <w:color w:val="000000"/>
               </w:rPr>
-              <w:t xml:space="preserve">0.01994</w:t>
+              <w:t xml:space="preserve">0.03473</w:t>
             </w:r>
           </w:p>
         </w:tc>
@@ -6141,7 +6141,7 @@
                 <w:szCs w:val="22"/>
                 <w:color w:val="000000"/>
               </w:rPr>
-              <w:t xml:space="preserve">(0.00975)</w:t>
+              <w:t xml:space="preserve">(0.01584)</w:t>
             </w:r>
           </w:p>
         </w:tc>
@@ -6185,7 +6185,7 @@
                 <w:szCs w:val="22"/>
                 <w:color w:val="000000"/>
               </w:rPr>
-              <w:t xml:space="preserve">-0.08187</w:t>
+              <w:t xml:space="preserve">-0.08669</w:t>
             </w:r>
           </w:p>
         </w:tc>
@@ -6273,7 +6273,7 @@
                 <w:szCs w:val="22"/>
                 <w:color w:val="000000"/>
               </w:rPr>
-              <w:t xml:space="preserve">(0.03379)</w:t>
+              <w:t xml:space="preserve">(0.03364)</w:t>
             </w:r>
           </w:p>
         </w:tc>
@@ -6317,95 +6317,95 @@
                 <w:szCs w:val="22"/>
                 <w:color w:val="000000"/>
               </w:rPr>
-              <w:t xml:space="preserve">-0.69687</w:t>
-            </w:r>
-          </w:p>
-        </w:tc>
-        <w:tc>
-          <w:tcPr>
-            <w:tcBorders>
-              <w:bottom w:val="none" w:sz="0" w:space="0" w:color="000000"/>
-              <w:top w:val="none" w:sz="0" w:space="0" w:color="000000"/>
-              <w:left w:val="none" w:sz="0" w:space="0" w:color="000000"/>
-              <w:right w:val="none" w:sz="0" w:space="0" w:color="000000"/>
-            </w:tcBorders>
-            <w:shd w:val="clear" w:color="auto" w:fill="FFFFFF"/>
-            <w:tcMar>
-              <w:top w:w="0" w:type="dxa"/>
-              <w:bottom w:w="0" w:type="dxa"/>
-              <w:left w:w="0" w:type="dxa"/>
-              <w:right w:w="0" w:type="dxa"/>
-            </w:tcMar>
-            <w:vAlign w:val="center"/>
-          </w:tcPr>
-          <w:p>
-            <w:pPr>
-              <w:pStyle w:val="Normal"/>
-              <w:jc w:val="left"/>
-              <w:pBdr>
-                <w:bottom w:val="none" w:sz="0" w:space="0" w:color="000000"/>
-                <w:top w:val="none" w:sz="0" w:space="0" w:color="000000"/>
-                <w:left w:val="none" w:sz="0" w:space="0" w:color="000000"/>
-                <w:right w:val="none" w:sz="0" w:space="0" w:color="000000"/>
-              </w:pBdr>
-              <w:spacing w:after="100" w:before="100" w:line="240"/>
-              <w:ind w:left="100" w:right="100" w:firstLine="0" w:firstLineChars="0"/>
-            </w:pPr>
-            <w:r>
-              <w:rPr>
-                <w:rFonts w:ascii="Arial" w:hAnsi="Arial" w:eastAsia="Arial" w:cs="Arial"/>
-                <w:i w:val="false"/>
-                <w:b w:val="false"/>
-                <w:u w:val="none"/>
-                <w:sz w:val="22"/>
-                <w:szCs w:val="22"/>
-                <w:color w:val="000000"/>
-              </w:rPr>
-              <w:t xml:space="preserve">***</w:t>
-            </w:r>
-          </w:p>
-        </w:tc>
-        <w:tc>
-          <w:tcPr>
-            <w:tcBorders>
-              <w:bottom w:val="none" w:sz="0" w:space="0" w:color="000000"/>
-              <w:top w:val="none" w:sz="0" w:space="0" w:color="000000"/>
-              <w:left w:val="none" w:sz="0" w:space="0" w:color="000000"/>
-              <w:right w:val="none" w:sz="0" w:space="0" w:color="000000"/>
-            </w:tcBorders>
-            <w:shd w:val="clear" w:color="auto" w:fill="FFFFFF"/>
-            <w:tcMar>
-              <w:top w:w="0" w:type="dxa"/>
-              <w:bottom w:w="0" w:type="dxa"/>
-              <w:left w:w="0" w:type="dxa"/>
-              <w:right w:w="0" w:type="dxa"/>
-            </w:tcMar>
-            <w:vAlign w:val="center"/>
-          </w:tcPr>
-          <w:p>
-            <w:pPr>
-              <w:pStyle w:val="Normal"/>
-              <w:jc w:val="left"/>
-              <w:pBdr>
-                <w:bottom w:val="none" w:sz="0" w:space="0" w:color="000000"/>
-                <w:top w:val="none" w:sz="0" w:space="0" w:color="000000"/>
-                <w:left w:val="none" w:sz="0" w:space="0" w:color="000000"/>
-                <w:right w:val="none" w:sz="0" w:space="0" w:color="000000"/>
-              </w:pBdr>
-              <w:spacing w:after="100" w:before="100" w:line="240"/>
-              <w:ind w:left="100" w:right="100" w:firstLine="0" w:firstLineChars="0"/>
-            </w:pPr>
-            <w:r>
-              <w:rPr>
-                <w:rFonts w:ascii="Arial" w:hAnsi="Arial" w:eastAsia="Arial" w:cs="Arial"/>
-                <w:i w:val="false"/>
-                <w:b w:val="false"/>
-                <w:u w:val="none"/>
-                <w:sz w:val="22"/>
-                <w:szCs w:val="22"/>
-                <w:color w:val="000000"/>
-              </w:rPr>
-              <w:t xml:space="preserve">(0.18359)</w:t>
+              <w:t xml:space="preserve">-0.51718</w:t>
+            </w:r>
+          </w:p>
+        </w:tc>
+        <w:tc>
+          <w:tcPr>
+            <w:tcBorders>
+              <w:bottom w:val="none" w:sz="0" w:space="0" w:color="000000"/>
+              <w:top w:val="none" w:sz="0" w:space="0" w:color="000000"/>
+              <w:left w:val="none" w:sz="0" w:space="0" w:color="000000"/>
+              <w:right w:val="none" w:sz="0" w:space="0" w:color="000000"/>
+            </w:tcBorders>
+            <w:shd w:val="clear" w:color="auto" w:fill="FFFFFF"/>
+            <w:tcMar>
+              <w:top w:w="0" w:type="dxa"/>
+              <w:bottom w:w="0" w:type="dxa"/>
+              <w:left w:w="0" w:type="dxa"/>
+              <w:right w:w="0" w:type="dxa"/>
+            </w:tcMar>
+            <w:vAlign w:val="center"/>
+          </w:tcPr>
+          <w:p>
+            <w:pPr>
+              <w:pStyle w:val="Normal"/>
+              <w:jc w:val="left"/>
+              <w:pBdr>
+                <w:bottom w:val="none" w:sz="0" w:space="0" w:color="000000"/>
+                <w:top w:val="none" w:sz="0" w:space="0" w:color="000000"/>
+                <w:left w:val="none" w:sz="0" w:space="0" w:color="000000"/>
+                <w:right w:val="none" w:sz="0" w:space="0" w:color="000000"/>
+              </w:pBdr>
+              <w:spacing w:after="100" w:before="100" w:line="240"/>
+              <w:ind w:left="100" w:right="100" w:firstLine="0" w:firstLineChars="0"/>
+            </w:pPr>
+            <w:r>
+              <w:rPr>
+                <w:rFonts w:ascii="Arial" w:hAnsi="Arial" w:eastAsia="Arial" w:cs="Arial"/>
+                <w:i w:val="false"/>
+                <w:b w:val="false"/>
+                <w:u w:val="none"/>
+                <w:sz w:val="22"/>
+                <w:szCs w:val="22"/>
+                <w:color w:val="000000"/>
+              </w:rPr>
+              <w:t xml:space="preserve">*</w:t>
+            </w:r>
+          </w:p>
+        </w:tc>
+        <w:tc>
+          <w:tcPr>
+            <w:tcBorders>
+              <w:bottom w:val="none" w:sz="0" w:space="0" w:color="000000"/>
+              <w:top w:val="none" w:sz="0" w:space="0" w:color="000000"/>
+              <w:left w:val="none" w:sz="0" w:space="0" w:color="000000"/>
+              <w:right w:val="none" w:sz="0" w:space="0" w:color="000000"/>
+            </w:tcBorders>
+            <w:shd w:val="clear" w:color="auto" w:fill="FFFFFF"/>
+            <w:tcMar>
+              <w:top w:w="0" w:type="dxa"/>
+              <w:bottom w:w="0" w:type="dxa"/>
+              <w:left w:w="0" w:type="dxa"/>
+              <w:right w:w="0" w:type="dxa"/>
+            </w:tcMar>
+            <w:vAlign w:val="center"/>
+          </w:tcPr>
+          <w:p>
+            <w:pPr>
+              <w:pStyle w:val="Normal"/>
+              <w:jc w:val="left"/>
+              <w:pBdr>
+                <w:bottom w:val="none" w:sz="0" w:space="0" w:color="000000"/>
+                <w:top w:val="none" w:sz="0" w:space="0" w:color="000000"/>
+                <w:left w:val="none" w:sz="0" w:space="0" w:color="000000"/>
+                <w:right w:val="none" w:sz="0" w:space="0" w:color="000000"/>
+              </w:pBdr>
+              <w:spacing w:after="100" w:before="100" w:line="240"/>
+              <w:ind w:left="100" w:right="100" w:firstLine="0" w:firstLineChars="0"/>
+            </w:pPr>
+            <w:r>
+              <w:rPr>
+                <w:rFonts w:ascii="Arial" w:hAnsi="Arial" w:eastAsia="Arial" w:cs="Arial"/>
+                <w:i w:val="false"/>
+                <w:b w:val="false"/>
+                <w:u w:val="none"/>
+                <w:sz w:val="22"/>
+                <w:szCs w:val="22"/>
+                <w:color w:val="000000"/>
+              </w:rPr>
+              <w:t xml:space="preserve">(0.18607)</w:t>
             </w:r>
           </w:p>
         </w:tc>
@@ -6543,7 +6543,7 @@
                 <w:szCs w:val="22"/>
                 <w:color w:val="000000"/>
               </w:rPr>
-              <w:t xml:space="preserve">-0.51316</w:t>
+              <w:t xml:space="preserve">-0.77849</w:t>
             </w:r>
           </w:p>
         </w:tc>
@@ -6631,7 +6631,7 @@
                 <w:szCs w:val="22"/>
                 <w:color w:val="000000"/>
               </w:rPr>
-              <w:t xml:space="preserve">(0.38316)</w:t>
+              <w:t xml:space="preserve">(0.57249)</w:t>
             </w:r>
           </w:p>
         </w:tc>
@@ -6675,7 +6675,7 @@
                 <w:szCs w:val="22"/>
                 <w:color w:val="000000"/>
               </w:rPr>
-              <w:t xml:space="preserve">1.37574</w:t>
+              <w:t xml:space="preserve">1.43788</w:t>
             </w:r>
           </w:p>
         </w:tc>
@@ -6763,7 +6763,7 @@
                 <w:szCs w:val="22"/>
                 <w:color w:val="000000"/>
               </w:rPr>
-              <w:t xml:space="preserve">(1.51948)</w:t>
+              <w:t xml:space="preserve">(1.67606)</w:t>
             </w:r>
           </w:p>
         </w:tc>
@@ -6807,7 +6807,7 @@
                 <w:szCs w:val="22"/>
                 <w:color w:val="000000"/>
               </w:rPr>
-              <w:t xml:space="preserve">14.27113</w:t>
+              <w:t xml:space="preserve">15.30354</w:t>
             </w:r>
           </w:p>
         </w:tc>
@@ -6895,7 +6895,7 @@
                 <w:szCs w:val="22"/>
                 <w:color w:val="000000"/>
               </w:rPr>
-              <w:t xml:space="preserve">(10.57144)</w:t>
+              <w:t xml:space="preserve">(11.75437)</w:t>
             </w:r>
           </w:p>
         </w:tc>
@@ -7033,7 +7033,7 @@
                 <w:szCs w:val="22"/>
                 <w:color w:val="000000"/>
               </w:rPr>
-              <w:t xml:space="preserve">0.27712</w:t>
+              <w:t xml:space="preserve">0.32116</w:t>
             </w:r>
           </w:p>
         </w:tc>
@@ -7121,7 +7121,7 @@
                 <w:szCs w:val="22"/>
                 <w:color w:val="000000"/>
               </w:rPr>
-              <w:t xml:space="preserve">(0.25556)</w:t>
+              <w:t xml:space="preserve">(0.40512)</w:t>
             </w:r>
           </w:p>
         </w:tc>
@@ -7165,7 +7165,7 @@
                 <w:szCs w:val="22"/>
                 <w:color w:val="000000"/>
               </w:rPr>
-              <w:t xml:space="preserve">2.48580</w:t>
+              <w:t xml:space="preserve">2.56538</w:t>
             </w:r>
           </w:p>
         </w:tc>
@@ -7253,7 +7253,7 @@
                 <w:szCs w:val="22"/>
                 <w:color w:val="000000"/>
               </w:rPr>
-              <w:t xml:space="preserve">(0.71034)</w:t>
+              <w:t xml:space="preserve">(0.71274)</w:t>
             </w:r>
           </w:p>
         </w:tc>
@@ -7297,7 +7297,7 @@
                 <w:szCs w:val="22"/>
                 <w:color w:val="000000"/>
               </w:rPr>
-              <w:t xml:space="preserve">20.68257</w:t>
+              <w:t xml:space="preserve">16.79687</w:t>
             </w:r>
           </w:p>
         </w:tc>
@@ -7385,7 +7385,7 @@
                 <w:szCs w:val="22"/>
                 <w:color w:val="000000"/>
               </w:rPr>
-              <w:t xml:space="preserve">(4.10039)</w:t>
+              <w:t xml:space="preserve">(4.17538)</w:t>
             </w:r>
           </w:p>
         </w:tc>
@@ -7523,7 +7523,7 @@
                 <w:szCs w:val="22"/>
                 <w:color w:val="000000"/>
               </w:rPr>
-              <w:t xml:space="preserve">0.53200</w:t>
+              <w:t xml:space="preserve">0.43600</w:t>
             </w:r>
           </w:p>
         </w:tc>
@@ -7611,7 +7611,7 @@
                 <w:szCs w:val="22"/>
                 <w:color w:val="000000"/>
               </w:rPr>
-              <w:t xml:space="preserve">(0.532)</w:t>
+              <w:t xml:space="preserve">(0.436)</w:t>
             </w:r>
           </w:p>
         </w:tc>
@@ -7787,7 +7787,7 @@
                 <w:szCs w:val="22"/>
                 <w:color w:val="000000"/>
               </w:rPr>
-              <w:t xml:space="preserve">0.39000</w:t>
+              <w:t xml:space="preserve">0.38900</w:t>
             </w:r>
           </w:p>
         </w:tc>
@@ -7875,7 +7875,7 @@
                 <w:szCs w:val="22"/>
                 <w:color w:val="000000"/>
               </w:rPr>
-              <w:t xml:space="preserve">(0.39)</w:t>
+              <w:t xml:space="preserve">(0.389)</w:t>
             </w:r>
           </w:p>
         </w:tc>
@@ -8013,7 +8013,7 @@
                 <w:szCs w:val="22"/>
                 <w:color w:val="000000"/>
               </w:rPr>
-              <w:t xml:space="preserve">-0.41833</w:t>
+              <w:t xml:space="preserve">-0.61825</w:t>
             </w:r>
           </w:p>
         </w:tc>
@@ -8101,7 +8101,7 @@
                 <w:szCs w:val="22"/>
                 <w:color w:val="000000"/>
               </w:rPr>
-              <w:t xml:space="preserve">(0.15641)</w:t>
+              <w:t xml:space="preserve">(0.2873)</w:t>
             </w:r>
           </w:p>
         </w:tc>
@@ -8145,7 +8145,7 @@
                 <w:szCs w:val="22"/>
                 <w:color w:val="000000"/>
               </w:rPr>
-              <w:t xml:space="preserve">0.56605</w:t>
+              <w:t xml:space="preserve">0.61155</w:t>
             </w:r>
           </w:p>
         </w:tc>
@@ -8233,7 +8233,7 @@
                 <w:szCs w:val="22"/>
                 <w:color w:val="000000"/>
               </w:rPr>
-              <w:t xml:space="preserve">(0.7896)</w:t>
+              <w:t xml:space="preserve">(0.78949)</w:t>
             </w:r>
           </w:p>
         </w:tc>
@@ -8277,7 +8277,7 @@
                 <w:szCs w:val="22"/>
                 <w:color w:val="000000"/>
               </w:rPr>
-              <w:t xml:space="preserve">-12.97984</w:t>
+              <w:t xml:space="preserve">-13.19506</w:t>
             </w:r>
           </w:p>
         </w:tc>
@@ -8365,7 +8365,7 @@
                 <w:szCs w:val="22"/>
                 <w:color w:val="000000"/>
               </w:rPr>
-              <w:t xml:space="preserve">(5.75406)</w:t>
+              <w:t xml:space="preserve">(5.77156)</w:t>
             </w:r>
           </w:p>
         </w:tc>
@@ -8503,7 +8503,7 @@
                 <w:szCs w:val="22"/>
                 <w:color w:val="000000"/>
               </w:rPr>
-              <w:t xml:space="preserve">0.00004</w:t>
+              <w:t xml:space="preserve">0.00006</w:t>
             </w:r>
           </w:p>
         </w:tc>
@@ -8591,7 +8591,7 @@
                 <w:szCs w:val="22"/>
                 <w:color w:val="000000"/>
               </w:rPr>
-              <w:t xml:space="preserve">(0.00002)</w:t>
+              <w:t xml:space="preserve">(0.00004)</w:t>
             </w:r>
           </w:p>
         </w:tc>
@@ -8767,7 +8767,7 @@
                 <w:szCs w:val="22"/>
                 <w:color w:val="000000"/>
               </w:rPr>
-              <w:t xml:space="preserve">0.00203</w:t>
+              <w:t xml:space="preserve">0.00211</w:t>
             </w:r>
           </w:p>
         </w:tc>
@@ -8855,7 +8855,7 @@
                 <w:szCs w:val="22"/>
                 <w:color w:val="000000"/>
               </w:rPr>
-              <w:t xml:space="preserve">(0.00088)</w:t>
+              <w:t xml:space="preserve">(0.00087)</w:t>
             </w:r>
           </w:p>
         </w:tc>
@@ -9125,7 +9125,7 @@
                 <w:szCs w:val="22"/>
                 <w:color w:val="000000"/>
               </w:rPr>
-              <w:t xml:space="preserve">0.01899</w:t>
+              <w:t xml:space="preserve">0.01801</w:t>
             </w:r>
           </w:p>
         </w:tc>
@@ -9213,7 +9213,7 @@
                 <w:szCs w:val="22"/>
                 <w:color w:val="000000"/>
               </w:rPr>
-              <w:t xml:space="preserve">(0.00872)</w:t>
+              <w:t xml:space="preserve">(0.00605)</w:t>
             </w:r>
           </w:p>
         </w:tc>
@@ -9257,7 +9257,7 @@
                 <w:szCs w:val="22"/>
                 <w:color w:val="000000"/>
               </w:rPr>
-              <w:t xml:space="preserve">0.02769</w:t>
+              <w:t xml:space="preserve">0.01842</w:t>
             </w:r>
           </w:p>
         </w:tc>
@@ -9345,7 +9345,7 @@
                 <w:szCs w:val="22"/>
                 <w:color w:val="000000"/>
               </w:rPr>
-              <w:t xml:space="preserve">(0.04572)</w:t>
+              <w:t xml:space="preserve">(0.03573)</w:t>
             </w:r>
           </w:p>
         </w:tc>
@@ -9483,7 +9483,7 @@
                 <w:szCs w:val="22"/>
                 <w:color w:val="000000"/>
               </w:rPr>
-              <w:t xml:space="preserve">-0.00004</w:t>
+              <w:t xml:space="preserve">0.00249</w:t>
             </w:r>
           </w:p>
         </w:tc>
@@ -9571,7 +9571,7 @@
                 <w:szCs w:val="22"/>
                 <w:color w:val="000000"/>
               </w:rPr>
-              <w:t xml:space="preserve">(0.00127)</w:t>
+              <w:t xml:space="preserve">(0.00202)</w:t>
             </w:r>
           </w:p>
         </w:tc>
@@ -9747,7 +9747,7 @@
                 <w:szCs w:val="22"/>
                 <w:color w:val="000000"/>
               </w:rPr>
-              <w:t xml:space="preserve">0.07974</w:t>
+              <w:t xml:space="preserve">0.07266</w:t>
             </w:r>
           </w:p>
         </w:tc>
@@ -9835,7 +9835,7 @@
                 <w:szCs w:val="22"/>
                 <w:color w:val="000000"/>
               </w:rPr>
-              <w:t xml:space="preserve">(0.06947)</w:t>
+              <w:t xml:space="preserve">(0.06867)</w:t>
             </w:r>
           </w:p>
         </w:tc>
@@ -9973,7 +9973,7 @@
                 <w:szCs w:val="22"/>
                 <w:color w:val="000000"/>
               </w:rPr>
-              <w:t xml:space="preserve">0.00004</w:t>
+              <w:t xml:space="preserve">0.00003</w:t>
             </w:r>
           </w:p>
         </w:tc>
@@ -10061,7 +10061,7 @@
                 <w:szCs w:val="22"/>
                 <w:color w:val="000000"/>
               </w:rPr>
-              <w:t xml:space="preserve">(0.00008)</w:t>
+              <w:t xml:space="preserve">(0.00015)</w:t>
             </w:r>
           </w:p>
         </w:tc>
@@ -10105,7 +10105,7 @@
                 <w:szCs w:val="22"/>
                 <w:color w:val="000000"/>
               </w:rPr>
-              <w:t xml:space="preserve">0.00142</w:t>
+              <w:t xml:space="preserve">0.00143</w:t>
             </w:r>
           </w:p>
         </w:tc>
@@ -10507,7 +10507,7 @@
                 <w:szCs w:val="22"/>
                 <w:color w:val="000000"/>
               </w:rPr>
-              <w:t xml:space="preserve">.</w:t>
+              <w:t xml:space="preserve"/>
             </w:r>
           </w:p>
         </w:tc>
@@ -10953,7 +10953,7 @@
                 <w:szCs w:val="22"/>
                 <w:color w:val="000000"/>
               </w:rPr>
-              <w:t xml:space="preserve">0.00023</w:t>
+              <w:t xml:space="preserve">0.00026</w:t>
             </w:r>
           </w:p>
         </w:tc>
@@ -11041,7 +11041,7 @@
                 <w:szCs w:val="22"/>
                 <w:color w:val="000000"/>
               </w:rPr>
-              <w:t xml:space="preserve">(0.00016)</w:t>
+              <w:t xml:space="preserve">(0.00024)</w:t>
             </w:r>
           </w:p>
         </w:tc>
@@ -11085,7 +11085,7 @@
                 <w:szCs w:val="22"/>
                 <w:color w:val="000000"/>
               </w:rPr>
-              <w:t xml:space="preserve">0.00336</w:t>
+              <w:t xml:space="preserve">0.00352</w:t>
             </w:r>
           </w:p>
         </w:tc>
@@ -11217,7 +11217,7 @@
                 <w:szCs w:val="22"/>
                 <w:color w:val="000000"/>
               </w:rPr>
-              <w:t xml:space="preserve">0.01405</w:t>
+              <w:t xml:space="preserve">0.01475</w:t>
             </w:r>
           </w:p>
         </w:tc>
@@ -11305,7 +11305,7 @@
                 <w:szCs w:val="22"/>
                 <w:color w:val="000000"/>
               </w:rPr>
-              <w:t xml:space="preserve">(0.01193)</w:t>
+              <w:t xml:space="preserve">(0.01197)</w:t>
             </w:r>
           </w:p>
         </w:tc>
@@ -11443,7 +11443,7 @@
                 <w:szCs w:val="22"/>
                 <w:color w:val="000000"/>
               </w:rPr>
-              <w:t xml:space="preserve">-0.00004</w:t>
+              <w:t xml:space="preserve">-0.00007</w:t>
             </w:r>
           </w:p>
         </w:tc>
@@ -11531,7 +11531,7 @@
                 <w:szCs w:val="22"/>
                 <w:color w:val="000000"/>
               </w:rPr>
-              <w:t xml:space="preserve">(0.00002)</w:t>
+              <w:t xml:space="preserve">(0.00004)</w:t>
             </w:r>
           </w:p>
         </w:tc>
@@ -11575,7 +11575,7 @@
                 <w:szCs w:val="22"/>
                 <w:color w:val="000000"/>
               </w:rPr>
-              <w:t xml:space="preserve">0.00003</w:t>
+              <w:t xml:space="preserve">0.00000</w:t>
             </w:r>
           </w:p>
         </w:tc>
@@ -11707,7 +11707,7 @@
                 <w:szCs w:val="22"/>
                 <w:color w:val="000000"/>
               </w:rPr>
-              <w:t xml:space="preserve">-0.00115</w:t>
+              <w:t xml:space="preserve">-0.00122</w:t>
             </w:r>
           </w:p>
         </w:tc>
@@ -11795,7 +11795,7 @@
                 <w:szCs w:val="22"/>
                 <w:color w:val="000000"/>
               </w:rPr>
-              <w:t xml:space="preserve">(0.00159)</w:t>
+              <w:t xml:space="preserve">(0.0016)</w:t>
             </w:r>
           </w:p>
         </w:tc>
@@ -12065,7 +12065,7 @@
                 <w:szCs w:val="22"/>
                 <w:color w:val="000000"/>
               </w:rPr>
-              <w:t xml:space="preserve">0.35122</w:t>
+              <w:t xml:space="preserve">0.34962</w:t>
             </w:r>
           </w:p>
         </w:tc>
@@ -12153,7 +12153,7 @@
                 <w:szCs w:val="22"/>
                 <w:color w:val="000000"/>
               </w:rPr>
-              <w:t xml:space="preserve">(0.03272)</w:t>
+              <w:t xml:space="preserve">(0.03273)</w:t>
             </w:r>
           </w:p>
         </w:tc>
@@ -12687,7 +12687,7 @@
                 <w:szCs w:val="22"/>
                 <w:color w:val="000000"/>
               </w:rPr>
-              <w:t xml:space="preserve">0.56593</w:t>
+              <w:t xml:space="preserve">0.56608</w:t>
             </w:r>
           </w:p>
         </w:tc>
@@ -12913,7 +12913,7 @@
                 <w:szCs w:val="22"/>
                 <w:color w:val="000000"/>
               </w:rPr>
-              <w:t xml:space="preserve">0.60575</w:t>
+              <w:t xml:space="preserve">0.52419</w:t>
             </w:r>
           </w:p>
         </w:tc>
@@ -13001,7 +13001,7 @@
                 <w:szCs w:val="22"/>
                 <w:color w:val="000000"/>
               </w:rPr>
-              <w:t xml:space="preserve">(0.03946)</w:t>
+              <w:t xml:space="preserve">(0.033)</w:t>
             </w:r>
           </w:p>
         </w:tc>
@@ -13403,7 +13403,7 @@
                 <w:szCs w:val="22"/>
                 <w:color w:val="000000"/>
               </w:rPr>
-              <w:t xml:space="preserve">0.01698</w:t>
+              <w:t xml:space="preserve">0.03711</w:t>
             </w:r>
           </w:p>
         </w:tc>
@@ -13491,7 +13491,7 @@
                 <w:szCs w:val="22"/>
                 <w:color w:val="000000"/>
               </w:rPr>
-              <w:t xml:space="preserve">(0.01363)</w:t>
+              <w:t xml:space="preserve">(0.02709)</w:t>
             </w:r>
           </w:p>
         </w:tc>
@@ -13535,7 +13535,7 @@
                 <w:szCs w:val="22"/>
                 <w:color w:val="000000"/>
               </w:rPr>
-              <w:t xml:space="preserve">-0.23376</w:t>
+              <w:t xml:space="preserve">-0.24118</w:t>
             </w:r>
           </w:p>
         </w:tc>
@@ -13623,7 +13623,7 @@
                 <w:szCs w:val="22"/>
                 <w:color w:val="000000"/>
               </w:rPr>
-              <w:t xml:space="preserve">(0.06134)</w:t>
+              <w:t xml:space="preserve">(0.0597)</w:t>
             </w:r>
           </w:p>
         </w:tc>
@@ -13667,7 +13667,7 @@
                 <w:szCs w:val="22"/>
                 <w:color w:val="000000"/>
               </w:rPr>
-              <w:t xml:space="preserve">-1.45621</w:t>
+              <w:t xml:space="preserve">-1.47265</w:t>
             </w:r>
           </w:p>
         </w:tc>
@@ -13755,7 +13755,7 @@
                 <w:szCs w:val="22"/>
                 <w:color w:val="000000"/>
               </w:rPr>
-              <w:t xml:space="preserve">(0.54373)</w:t>
+              <w:t xml:space="preserve">(0.5194)</w:t>
             </w:r>
           </w:p>
         </w:tc>
@@ -13893,7 +13893,7 @@
                 <w:szCs w:val="22"/>
                 <w:color w:val="000000"/>
               </w:rPr>
-              <w:t xml:space="preserve">0.82131</w:t>
+              <w:t xml:space="preserve">0.58729</w:t>
             </w:r>
           </w:p>
         </w:tc>
@@ -13981,7 +13981,7 @@
                 <w:szCs w:val="22"/>
                 <w:color w:val="000000"/>
               </w:rPr>
-              <w:t xml:space="preserve">(0.56381)</w:t>
+              <w:t xml:space="preserve">(0.85812)</w:t>
             </w:r>
           </w:p>
         </w:tc>
@@ -14025,7 +14025,7 @@
                 <w:szCs w:val="22"/>
                 <w:color w:val="000000"/>
               </w:rPr>
-              <w:t xml:space="preserve">0.31918</w:t>
+              <w:t xml:space="preserve">1.48960</w:t>
             </w:r>
           </w:p>
         </w:tc>
@@ -14113,7 +14113,7 @@
                 <w:szCs w:val="22"/>
                 <w:color w:val="000000"/>
               </w:rPr>
-              <w:t xml:space="preserve">(3.93043)</w:t>
+              <w:t xml:space="preserve">(4.24753)</w:t>
             </w:r>
           </w:p>
         </w:tc>
@@ -14157,7 +14157,7 @@
                 <w:szCs w:val="22"/>
                 <w:color w:val="000000"/>
               </w:rPr>
-              <w:t xml:space="preserve">-39.77794</w:t>
+              <w:t xml:space="preserve">-31.01536</w:t>
             </w:r>
           </w:p>
         </w:tc>
@@ -14245,7 +14245,7 @@
                 <w:szCs w:val="22"/>
                 <w:color w:val="000000"/>
               </w:rPr>
-              <w:t xml:space="preserve">(31.0723)</w:t>
+              <w:t xml:space="preserve">(34.11794)</w:t>
             </w:r>
           </w:p>
         </w:tc>
@@ -14383,7 +14383,7 @@
                 <w:szCs w:val="22"/>
                 <w:color w:val="000000"/>
               </w:rPr>
-              <w:t xml:space="preserve">0.85803</w:t>
+              <w:t xml:space="preserve">1.45892</w:t>
             </w:r>
           </w:p>
         </w:tc>
@@ -14471,7 +14471,7 @@
                 <w:szCs w:val="22"/>
                 <w:color w:val="000000"/>
               </w:rPr>
-              <w:t xml:space="preserve">(0.36404)</w:t>
+              <w:t xml:space="preserve">(0.58602)</w:t>
             </w:r>
           </w:p>
         </w:tc>
@@ -14515,7 +14515,7 @@
                 <w:szCs w:val="22"/>
                 <w:color w:val="000000"/>
               </w:rPr>
-              <w:t xml:space="preserve">5.06750</w:t>
+              <w:t xml:space="preserve">5.05436</w:t>
             </w:r>
           </w:p>
         </w:tc>
@@ -14603,7 +14603,7 @@
                 <w:szCs w:val="22"/>
                 <w:color w:val="000000"/>
               </w:rPr>
-              <w:t xml:space="preserve">(1.32433)</w:t>
+              <w:t xml:space="preserve">(1.29729)</w:t>
             </w:r>
           </w:p>
         </w:tc>
@@ -14647,7 +14647,7 @@
                 <w:szCs w:val="22"/>
                 <w:color w:val="000000"/>
               </w:rPr>
-              <w:t xml:space="preserve">42.79173</w:t>
+              <w:t xml:space="preserve">42.98406</w:t>
             </w:r>
           </w:p>
         </w:tc>
@@ -14735,7 +14735,7 @@
                 <w:szCs w:val="22"/>
                 <w:color w:val="000000"/>
               </w:rPr>
-              <w:t xml:space="preserve">(12.23926)</w:t>
+              <w:t xml:space="preserve">(11.86162)</w:t>
             </w:r>
           </w:p>
         </w:tc>
@@ -14873,7 +14873,7 @@
                 <w:szCs w:val="22"/>
                 <w:color w:val="000000"/>
               </w:rPr>
-              <w:t xml:space="preserve">0.33800</w:t>
+              <w:t xml:space="preserve">0.25500</w:t>
             </w:r>
           </w:p>
         </w:tc>
@@ -14961,7 +14961,7 @@
                 <w:szCs w:val="22"/>
                 <w:color w:val="000000"/>
               </w:rPr>
-              <w:t xml:space="preserve">(0.338)</w:t>
+              <w:t xml:space="preserve">(0.255)</w:t>
             </w:r>
           </w:p>
         </w:tc>
@@ -15005,7 +15005,7 @@
                 <w:szCs w:val="22"/>
                 <w:color w:val="000000"/>
               </w:rPr>
-              <w:t xml:space="preserve">0.34900</w:t>
+              <w:t xml:space="preserve">0.35000</w:t>
             </w:r>
           </w:p>
         </w:tc>
@@ -15093,7 +15093,7 @@
                 <w:szCs w:val="22"/>
                 <w:color w:val="000000"/>
               </w:rPr>
-              <w:t xml:space="preserve">(0.349)</w:t>
+              <w:t xml:space="preserve">(0.35)</w:t>
             </w:r>
           </w:p>
         </w:tc>
@@ -15275,7 +15275,7 @@
                 <w:szCs w:val="22"/>
                 <w:color w:val="000000"/>
               </w:rPr>
-              <w:t xml:space="preserve">Social science</w:t>
+              <w:t xml:space="preserve">Social sciences</w:t>
             </w:r>
           </w:p>
         </w:tc>
@@ -15363,7 +15363,7 @@
                 <w:szCs w:val="22"/>
                 <w:color w:val="000000"/>
               </w:rPr>
-              <w:t xml:space="preserve">-0.62816</w:t>
+              <w:t xml:space="preserve">-0.85864</w:t>
             </w:r>
           </w:p>
         </w:tc>
@@ -15451,7 +15451,7 @@
                 <w:szCs w:val="22"/>
                 <w:color w:val="000000"/>
               </w:rPr>
-              <w:t xml:space="preserve">(0.23601)</w:t>
+              <w:t xml:space="preserve">(0.30137)</w:t>
             </w:r>
           </w:p>
         </w:tc>
@@ -15495,7 +15495,7 @@
                 <w:szCs w:val="22"/>
                 <w:color w:val="000000"/>
               </w:rPr>
-              <w:t xml:space="preserve">0.33821</w:t>
+              <w:t xml:space="preserve">0.33106</w:t>
             </w:r>
           </w:p>
         </w:tc>
@@ -15583,7 +15583,7 @@
                 <w:szCs w:val="22"/>
                 <w:color w:val="000000"/>
               </w:rPr>
-              <w:t xml:space="preserve">(0.30396)</w:t>
+              <w:t xml:space="preserve">(0.30491)</w:t>
             </w:r>
           </w:p>
         </w:tc>
@@ -15627,7 +15627,7 @@
                 <w:szCs w:val="22"/>
                 <w:color w:val="000000"/>
               </w:rPr>
-              <w:t xml:space="preserve">1.10803</w:t>
+              <w:t xml:space="preserve">1.08521</w:t>
             </w:r>
           </w:p>
         </w:tc>
@@ -15715,7 +15715,7 @@
                 <w:szCs w:val="22"/>
                 <w:color w:val="000000"/>
               </w:rPr>
-              <w:t xml:space="preserve">(1.73664)</w:t>
+              <w:t xml:space="preserve">(1.73589)</w:t>
             </w:r>
           </w:p>
         </w:tc>
@@ -15853,7 +15853,7 @@
                 <w:szCs w:val="22"/>
                 <w:color w:val="000000"/>
               </w:rPr>
-              <w:t xml:space="preserve">-0.00004</w:t>
+              <w:t xml:space="preserve">-0.00005</w:t>
             </w:r>
           </w:p>
         </w:tc>
@@ -15941,7 +15941,7 @@
                 <w:szCs w:val="22"/>
                 <w:color w:val="000000"/>
               </w:rPr>
-              <w:t xml:space="preserve">(0.00003)</w:t>
+              <w:t xml:space="preserve">(0.00005)</w:t>
             </w:r>
           </w:p>
         </w:tc>
@@ -16117,7 +16117,7 @@
                 <w:szCs w:val="22"/>
                 <w:color w:val="000000"/>
               </w:rPr>
-              <w:t xml:space="preserve">0.00155</w:t>
+              <w:t xml:space="preserve">0.00154</w:t>
             </w:r>
           </w:p>
         </w:tc>
@@ -16475,7 +16475,7 @@
                 <w:szCs w:val="22"/>
                 <w:color w:val="000000"/>
               </w:rPr>
-              <w:t xml:space="preserve">0.00316</w:t>
+              <w:t xml:space="preserve">0.00175</w:t>
             </w:r>
           </w:p>
         </w:tc>
@@ -16563,7 +16563,7 @@
                 <w:szCs w:val="22"/>
                 <w:color w:val="000000"/>
               </w:rPr>
-              <w:t xml:space="preserve">(0.00103)</w:t>
+              <w:t xml:space="preserve">(0.00057)</w:t>
             </w:r>
           </w:p>
         </w:tc>
@@ -16607,95 +16607,95 @@
                 <w:szCs w:val="22"/>
                 <w:color w:val="000000"/>
               </w:rPr>
-              <w:t xml:space="preserve">0.01131</w:t>
-            </w:r>
-          </w:p>
-        </w:tc>
-        <w:tc>
-          <w:tcPr>
-            <w:tcBorders>
-              <w:bottom w:val="none" w:sz="0" w:space="0" w:color="000000"/>
-              <w:top w:val="none" w:sz="0" w:space="0" w:color="000000"/>
-              <w:left w:val="none" w:sz="0" w:space="0" w:color="000000"/>
-              <w:right w:val="none" w:sz="0" w:space="0" w:color="000000"/>
-            </w:tcBorders>
-            <w:shd w:val="clear" w:color="auto" w:fill="FFFFFF"/>
-            <w:tcMar>
-              <w:top w:w="0" w:type="dxa"/>
-              <w:bottom w:w="0" w:type="dxa"/>
-              <w:left w:w="0" w:type="dxa"/>
-              <w:right w:w="0" w:type="dxa"/>
-            </w:tcMar>
-            <w:vAlign w:val="center"/>
-          </w:tcPr>
-          <w:p>
-            <w:pPr>
-              <w:pStyle w:val="Normal"/>
-              <w:jc w:val="left"/>
-              <w:pBdr>
-                <w:bottom w:val="none" w:sz="0" w:space="0" w:color="000000"/>
-                <w:top w:val="none" w:sz="0" w:space="0" w:color="000000"/>
-                <w:left w:val="none" w:sz="0" w:space="0" w:color="000000"/>
-                <w:right w:val="none" w:sz="0" w:space="0" w:color="000000"/>
-              </w:pBdr>
-              <w:spacing w:after="100" w:before="100" w:line="240"/>
-              <w:ind w:left="100" w:right="100" w:firstLine="0" w:firstLineChars="0"/>
-            </w:pPr>
-            <w:r>
-              <w:rPr>
-                <w:rFonts w:ascii="Arial" w:hAnsi="Arial" w:eastAsia="Arial" w:cs="Arial"/>
-                <w:i w:val="false"/>
-                <w:b w:val="false"/>
-                <w:u w:val="none"/>
-                <w:sz w:val="22"/>
-                <w:szCs w:val="22"/>
-                <w:color w:val="000000"/>
-              </w:rPr>
-              <w:t xml:space="preserve">*</w:t>
-            </w:r>
-          </w:p>
-        </w:tc>
-        <w:tc>
-          <w:tcPr>
-            <w:tcBorders>
-              <w:bottom w:val="none" w:sz="0" w:space="0" w:color="000000"/>
-              <w:top w:val="none" w:sz="0" w:space="0" w:color="000000"/>
-              <w:left w:val="none" w:sz="0" w:space="0" w:color="000000"/>
-              <w:right w:val="none" w:sz="0" w:space="0" w:color="000000"/>
-            </w:tcBorders>
-            <w:shd w:val="clear" w:color="auto" w:fill="FFFFFF"/>
-            <w:tcMar>
-              <w:top w:w="0" w:type="dxa"/>
-              <w:bottom w:w="0" w:type="dxa"/>
-              <w:left w:w="0" w:type="dxa"/>
-              <w:right w:w="0" w:type="dxa"/>
-            </w:tcMar>
-            <w:vAlign w:val="center"/>
-          </w:tcPr>
-          <w:p>
-            <w:pPr>
-              <w:pStyle w:val="Normal"/>
-              <w:jc w:val="left"/>
-              <w:pBdr>
-                <w:bottom w:val="none" w:sz="0" w:space="0" w:color="000000"/>
-                <w:top w:val="none" w:sz="0" w:space="0" w:color="000000"/>
-                <w:left w:val="none" w:sz="0" w:space="0" w:color="000000"/>
-                <w:right w:val="none" w:sz="0" w:space="0" w:color="000000"/>
-              </w:pBdr>
-              <w:spacing w:after="100" w:before="100" w:line="240"/>
-              <w:ind w:left="100" w:right="100" w:firstLine="0" w:firstLineChars="0"/>
-            </w:pPr>
-            <w:r>
-              <w:rPr>
-                <w:rFonts w:ascii="Arial" w:hAnsi="Arial" w:eastAsia="Arial" w:cs="Arial"/>
-                <w:i w:val="false"/>
-                <w:b w:val="false"/>
-                <w:u w:val="none"/>
-                <w:sz w:val="22"/>
-                <w:szCs w:val="22"/>
-                <w:color w:val="000000"/>
-              </w:rPr>
-              <w:t xml:space="preserve">(0.00574)</w:t>
+              <w:t xml:space="preserve">0.00780</w:t>
+            </w:r>
+          </w:p>
+        </w:tc>
+        <w:tc>
+          <w:tcPr>
+            <w:tcBorders>
+              <w:bottom w:val="none" w:sz="0" w:space="0" w:color="000000"/>
+              <w:top w:val="none" w:sz="0" w:space="0" w:color="000000"/>
+              <w:left w:val="none" w:sz="0" w:space="0" w:color="000000"/>
+              <w:right w:val="none" w:sz="0" w:space="0" w:color="000000"/>
+            </w:tcBorders>
+            <w:shd w:val="clear" w:color="auto" w:fill="FFFFFF"/>
+            <w:tcMar>
+              <w:top w:w="0" w:type="dxa"/>
+              <w:bottom w:w="0" w:type="dxa"/>
+              <w:left w:w="0" w:type="dxa"/>
+              <w:right w:w="0" w:type="dxa"/>
+            </w:tcMar>
+            <w:vAlign w:val="center"/>
+          </w:tcPr>
+          <w:p>
+            <w:pPr>
+              <w:pStyle w:val="Normal"/>
+              <w:jc w:val="left"/>
+              <w:pBdr>
+                <w:bottom w:val="none" w:sz="0" w:space="0" w:color="000000"/>
+                <w:top w:val="none" w:sz="0" w:space="0" w:color="000000"/>
+                <w:left w:val="none" w:sz="0" w:space="0" w:color="000000"/>
+                <w:right w:val="none" w:sz="0" w:space="0" w:color="000000"/>
+              </w:pBdr>
+              <w:spacing w:after="100" w:before="100" w:line="240"/>
+              <w:ind w:left="100" w:right="100" w:firstLine="0" w:firstLineChars="0"/>
+            </w:pPr>
+            <w:r>
+              <w:rPr>
+                <w:rFonts w:ascii="Arial" w:hAnsi="Arial" w:eastAsia="Arial" w:cs="Arial"/>
+                <w:i w:val="false"/>
+                <w:b w:val="false"/>
+                <w:u w:val="none"/>
+                <w:sz w:val="22"/>
+                <w:szCs w:val="22"/>
+                <w:color w:val="000000"/>
+              </w:rPr>
+              <w:t xml:space="preserve">.</w:t>
+            </w:r>
+          </w:p>
+        </w:tc>
+        <w:tc>
+          <w:tcPr>
+            <w:tcBorders>
+              <w:bottom w:val="none" w:sz="0" w:space="0" w:color="000000"/>
+              <w:top w:val="none" w:sz="0" w:space="0" w:color="000000"/>
+              <w:left w:val="none" w:sz="0" w:space="0" w:color="000000"/>
+              <w:right w:val="none" w:sz="0" w:space="0" w:color="000000"/>
+            </w:tcBorders>
+            <w:shd w:val="clear" w:color="auto" w:fill="FFFFFF"/>
+            <w:tcMar>
+              <w:top w:w="0" w:type="dxa"/>
+              <w:bottom w:w="0" w:type="dxa"/>
+              <w:left w:w="0" w:type="dxa"/>
+              <w:right w:w="0" w:type="dxa"/>
+            </w:tcMar>
+            <w:vAlign w:val="center"/>
+          </w:tcPr>
+          <w:p>
+            <w:pPr>
+              <w:pStyle w:val="Normal"/>
+              <w:jc w:val="left"/>
+              <w:pBdr>
+                <w:bottom w:val="none" w:sz="0" w:space="0" w:color="000000"/>
+                <w:top w:val="none" w:sz="0" w:space="0" w:color="000000"/>
+                <w:left w:val="none" w:sz="0" w:space="0" w:color="000000"/>
+                <w:right w:val="none" w:sz="0" w:space="0" w:color="000000"/>
+              </w:pBdr>
+              <w:spacing w:after="100" w:before="100" w:line="240"/>
+              <w:ind w:left="100" w:right="100" w:firstLine="0" w:firstLineChars="0"/>
+            </w:pPr>
+            <w:r>
+              <w:rPr>
+                <w:rFonts w:ascii="Arial" w:hAnsi="Arial" w:eastAsia="Arial" w:cs="Arial"/>
+                <w:i w:val="false"/>
+                <w:b w:val="false"/>
+                <w:u w:val="none"/>
+                <w:sz w:val="22"/>
+                <w:szCs w:val="22"/>
+                <w:color w:val="000000"/>
+              </w:rPr>
+              <w:t xml:space="preserve">(0.00421)</w:t>
             </w:r>
           </w:p>
         </w:tc>
@@ -16833,7 +16833,7 @@
                 <w:szCs w:val="22"/>
                 <w:color w:val="000000"/>
               </w:rPr>
-              <w:t xml:space="preserve">0.00233</w:t>
+              <w:t xml:space="preserve">0.00076</w:t>
             </w:r>
           </w:p>
         </w:tc>
@@ -16921,7 +16921,7 @@
                 <w:szCs w:val="22"/>
                 <w:color w:val="000000"/>
               </w:rPr>
-              <w:t xml:space="preserve">(0.00283)</w:t>
+              <w:t xml:space="preserve">(0.00367)</w:t>
             </w:r>
           </w:p>
         </w:tc>
@@ -17097,7 +17097,7 @@
                 <w:szCs w:val="22"/>
                 <w:color w:val="000000"/>
               </w:rPr>
-              <w:t xml:space="preserve">0.01430</w:t>
+              <w:t xml:space="preserve">0.01224</w:t>
             </w:r>
           </w:p>
         </w:tc>
@@ -17185,7 +17185,7 @@
                 <w:szCs w:val="22"/>
                 <w:color w:val="000000"/>
               </w:rPr>
-              <w:t xml:space="preserve">(0.08256)</w:t>
+              <w:t xml:space="preserve">(0.0828)</w:t>
             </w:r>
           </w:p>
         </w:tc>
@@ -17323,7 +17323,7 @@
                 <w:szCs w:val="22"/>
                 <w:color w:val="000000"/>
               </w:rPr>
-              <w:t xml:space="preserve">-0.00043</w:t>
+              <w:t xml:space="preserve">-0.00069</w:t>
             </w:r>
           </w:p>
         </w:tc>
@@ -17411,7 +17411,7 @@
                 <w:szCs w:val="22"/>
                 <w:color w:val="000000"/>
               </w:rPr>
-              <w:t xml:space="preserve">(0.00031)</w:t>
+              <w:t xml:space="preserve">(0.00043)</w:t>
             </w:r>
           </w:p>
         </w:tc>
@@ -17455,7 +17455,7 @@
                 <w:szCs w:val="22"/>
                 <w:color w:val="000000"/>
               </w:rPr>
-              <w:t xml:space="preserve">0.00318</w:t>
+              <w:t xml:space="preserve">0.00319</w:t>
             </w:r>
           </w:p>
         </w:tc>
@@ -17901,7 +17901,7 @@
                 <w:szCs w:val="22"/>
                 <w:color w:val="000000"/>
               </w:rPr>
-              <w:t xml:space="preserve">(0)</w:t>
+              <w:t xml:space="preserve">(0.00001)</w:t>
             </w:r>
           </w:p>
         </w:tc>
@@ -18303,95 +18303,95 @@
                 <w:szCs w:val="22"/>
                 <w:color w:val="000000"/>
               </w:rPr>
-              <w:t xml:space="preserve">-0.00111</w:t>
-            </w:r>
-          </w:p>
-        </w:tc>
-        <w:tc>
-          <w:tcPr>
-            <w:tcBorders>
-              <w:bottom w:val="none" w:sz="0" w:space="0" w:color="000000"/>
-              <w:top w:val="none" w:sz="0" w:space="0" w:color="000000"/>
-              <w:left w:val="none" w:sz="0" w:space="0" w:color="000000"/>
-              <w:right w:val="none" w:sz="0" w:space="0" w:color="000000"/>
-            </w:tcBorders>
-            <w:shd w:val="clear" w:color="auto" w:fill="FFFFFF"/>
-            <w:tcMar>
-              <w:top w:w="0" w:type="dxa"/>
-              <w:bottom w:w="0" w:type="dxa"/>
-              <w:left w:w="0" w:type="dxa"/>
-              <w:right w:w="0" w:type="dxa"/>
-            </w:tcMar>
-            <w:vAlign w:val="center"/>
-          </w:tcPr>
-          <w:p>
-            <w:pPr>
-              <w:pStyle w:val="Normal"/>
-              <w:jc w:val="left"/>
-              <w:pBdr>
-                <w:bottom w:val="none" w:sz="0" w:space="0" w:color="000000"/>
-                <w:top w:val="none" w:sz="0" w:space="0" w:color="000000"/>
-                <w:left w:val="none" w:sz="0" w:space="0" w:color="000000"/>
-                <w:right w:val="none" w:sz="0" w:space="0" w:color="000000"/>
-              </w:pBdr>
-              <w:spacing w:after="100" w:before="100" w:line="240"/>
-              <w:ind w:left="100" w:right="100" w:firstLine="0" w:firstLineChars="0"/>
-            </w:pPr>
-            <w:r>
-              <w:rPr>
-                <w:rFonts w:ascii="Arial" w:hAnsi="Arial" w:eastAsia="Arial" w:cs="Arial"/>
-                <w:i w:val="false"/>
-                <w:b w:val="false"/>
-                <w:u w:val="none"/>
-                <w:sz w:val="22"/>
-                <w:szCs w:val="22"/>
-                <w:color w:val="000000"/>
-              </w:rPr>
-              <w:t xml:space="preserve">.</w:t>
-            </w:r>
-          </w:p>
-        </w:tc>
-        <w:tc>
-          <w:tcPr>
-            <w:tcBorders>
-              <w:bottom w:val="none" w:sz="0" w:space="0" w:color="000000"/>
-              <w:top w:val="none" w:sz="0" w:space="0" w:color="000000"/>
-              <w:left w:val="none" w:sz="0" w:space="0" w:color="000000"/>
-              <w:right w:val="none" w:sz="0" w:space="0" w:color="000000"/>
-            </w:tcBorders>
-            <w:shd w:val="clear" w:color="auto" w:fill="FFFFFF"/>
-            <w:tcMar>
-              <w:top w:w="0" w:type="dxa"/>
-              <w:bottom w:w="0" w:type="dxa"/>
-              <w:left w:w="0" w:type="dxa"/>
-              <w:right w:w="0" w:type="dxa"/>
-            </w:tcMar>
-            <w:vAlign w:val="center"/>
-          </w:tcPr>
-          <w:p>
-            <w:pPr>
-              <w:pStyle w:val="Normal"/>
-              <w:jc w:val="left"/>
-              <w:pBdr>
-                <w:bottom w:val="none" w:sz="0" w:space="0" w:color="000000"/>
-                <w:top w:val="none" w:sz="0" w:space="0" w:color="000000"/>
-                <w:left w:val="none" w:sz="0" w:space="0" w:color="000000"/>
-                <w:right w:val="none" w:sz="0" w:space="0" w:color="000000"/>
-              </w:pBdr>
-              <w:spacing w:after="100" w:before="100" w:line="240"/>
-              <w:ind w:left="100" w:right="100" w:firstLine="0" w:firstLineChars="0"/>
-            </w:pPr>
-            <w:r>
-              <w:rPr>
-                <w:rFonts w:ascii="Arial" w:hAnsi="Arial" w:eastAsia="Arial" w:cs="Arial"/>
-                <w:i w:val="false"/>
-                <w:b w:val="false"/>
-                <w:u w:val="none"/>
-                <w:sz w:val="22"/>
-                <w:szCs w:val="22"/>
-                <w:color w:val="000000"/>
-              </w:rPr>
-              <w:t xml:space="preserve">(0.00065)</w:t>
+              <w:t xml:space="preserve">-0.00090</w:t>
+            </w:r>
+          </w:p>
+        </w:tc>
+        <w:tc>
+          <w:tcPr>
+            <w:tcBorders>
+              <w:bottom w:val="none" w:sz="0" w:space="0" w:color="000000"/>
+              <w:top w:val="none" w:sz="0" w:space="0" w:color="000000"/>
+              <w:left w:val="none" w:sz="0" w:space="0" w:color="000000"/>
+              <w:right w:val="none" w:sz="0" w:space="0" w:color="000000"/>
+            </w:tcBorders>
+            <w:shd w:val="clear" w:color="auto" w:fill="FFFFFF"/>
+            <w:tcMar>
+              <w:top w:w="0" w:type="dxa"/>
+              <w:bottom w:w="0" w:type="dxa"/>
+              <w:left w:w="0" w:type="dxa"/>
+              <w:right w:w="0" w:type="dxa"/>
+            </w:tcMar>
+            <w:vAlign w:val="center"/>
+          </w:tcPr>
+          <w:p>
+            <w:pPr>
+              <w:pStyle w:val="Normal"/>
+              <w:jc w:val="left"/>
+              <w:pBdr>
+                <w:bottom w:val="none" w:sz="0" w:space="0" w:color="000000"/>
+                <w:top w:val="none" w:sz="0" w:space="0" w:color="000000"/>
+                <w:left w:val="none" w:sz="0" w:space="0" w:color="000000"/>
+                <w:right w:val="none" w:sz="0" w:space="0" w:color="000000"/>
+              </w:pBdr>
+              <w:spacing w:after="100" w:before="100" w:line="240"/>
+              <w:ind w:left="100" w:right="100" w:firstLine="0" w:firstLineChars="0"/>
+            </w:pPr>
+            <w:r>
+              <w:rPr>
+                <w:rFonts w:ascii="Arial" w:hAnsi="Arial" w:eastAsia="Arial" w:cs="Arial"/>
+                <w:i w:val="false"/>
+                <w:b w:val="false"/>
+                <w:u w:val="none"/>
+                <w:sz w:val="22"/>
+                <w:szCs w:val="22"/>
+                <w:color w:val="000000"/>
+              </w:rPr>
+              <w:t xml:space="preserve"/>
+            </w:r>
+          </w:p>
+        </w:tc>
+        <w:tc>
+          <w:tcPr>
+            <w:tcBorders>
+              <w:bottom w:val="none" w:sz="0" w:space="0" w:color="000000"/>
+              <w:top w:val="none" w:sz="0" w:space="0" w:color="000000"/>
+              <w:left w:val="none" w:sz="0" w:space="0" w:color="000000"/>
+              <w:right w:val="none" w:sz="0" w:space="0" w:color="000000"/>
+            </w:tcBorders>
+            <w:shd w:val="clear" w:color="auto" w:fill="FFFFFF"/>
+            <w:tcMar>
+              <w:top w:w="0" w:type="dxa"/>
+              <w:bottom w:w="0" w:type="dxa"/>
+              <w:left w:w="0" w:type="dxa"/>
+              <w:right w:w="0" w:type="dxa"/>
+            </w:tcMar>
+            <w:vAlign w:val="center"/>
+          </w:tcPr>
+          <w:p>
+            <w:pPr>
+              <w:pStyle w:val="Normal"/>
+              <w:jc w:val="left"/>
+              <w:pBdr>
+                <w:bottom w:val="none" w:sz="0" w:space="0" w:color="000000"/>
+                <w:top w:val="none" w:sz="0" w:space="0" w:color="000000"/>
+                <w:left w:val="none" w:sz="0" w:space="0" w:color="000000"/>
+                <w:right w:val="none" w:sz="0" w:space="0" w:color="000000"/>
+              </w:pBdr>
+              <w:spacing w:after="100" w:before="100" w:line="240"/>
+              <w:ind w:left="100" w:right="100" w:firstLine="0" w:firstLineChars="0"/>
+            </w:pPr>
+            <w:r>
+              <w:rPr>
+                <w:rFonts w:ascii="Arial" w:hAnsi="Arial" w:eastAsia="Arial" w:cs="Arial"/>
+                <w:i w:val="false"/>
+                <w:b w:val="false"/>
+                <w:u w:val="none"/>
+                <w:sz w:val="22"/>
+                <w:szCs w:val="22"/>
+                <w:color w:val="000000"/>
+              </w:rPr>
+              <w:t xml:space="preserve">(0.00099)</w:t>
             </w:r>
           </w:p>
         </w:tc>
@@ -18435,7 +18435,7 @@
                 <w:szCs w:val="22"/>
                 <w:color w:val="000000"/>
               </w:rPr>
-              <w:t xml:space="preserve">0.02244</w:t>
+              <w:t xml:space="preserve">0.02246</w:t>
             </w:r>
           </w:p>
         </w:tc>
@@ -18567,7 +18567,7 @@
                 <w:szCs w:val="22"/>
                 <w:color w:val="000000"/>
               </w:rPr>
-              <w:t xml:space="preserve">0.01264</w:t>
+              <w:t xml:space="preserve">0.01306</w:t>
             </w:r>
           </w:p>
         </w:tc>
@@ -18655,7 +18655,7 @@
                 <w:szCs w:val="22"/>
                 <w:color w:val="000000"/>
               </w:rPr>
-              <w:t xml:space="preserve">(0.02275)</w:t>
+              <w:t xml:space="preserve">(0.0226)</w:t>
             </w:r>
           </w:p>
         </w:tc>
@@ -18793,95 +18793,95 @@
                 <w:szCs w:val="22"/>
                 <w:color w:val="000000"/>
               </w:rPr>
-              <w:t xml:space="preserve">0.00028</w:t>
-            </w:r>
-          </w:p>
-        </w:tc>
-        <w:tc>
-          <w:tcPr>
-            <w:tcBorders>
-              <w:bottom w:val="none" w:sz="0" w:space="0" w:color="000000"/>
-              <w:top w:val="none" w:sz="0" w:space="0" w:color="000000"/>
-              <w:left w:val="none" w:sz="0" w:space="0" w:color="000000"/>
-              <w:right w:val="none" w:sz="0" w:space="0" w:color="000000"/>
-            </w:tcBorders>
-            <w:shd w:val="clear" w:color="auto" w:fill="FFFFFF"/>
-            <w:tcMar>
-              <w:top w:w="0" w:type="dxa"/>
-              <w:bottom w:w="0" w:type="dxa"/>
-              <w:left w:w="0" w:type="dxa"/>
-              <w:right w:w="0" w:type="dxa"/>
-            </w:tcMar>
-            <w:vAlign w:val="center"/>
-          </w:tcPr>
-          <w:p>
-            <w:pPr>
-              <w:pStyle w:val="Normal"/>
-              <w:jc w:val="left"/>
-              <w:pBdr>
-                <w:bottom w:val="none" w:sz="0" w:space="0" w:color="000000"/>
-                <w:top w:val="none" w:sz="0" w:space="0" w:color="000000"/>
-                <w:left w:val="none" w:sz="0" w:space="0" w:color="000000"/>
-                <w:right w:val="none" w:sz="0" w:space="0" w:color="000000"/>
-              </w:pBdr>
-              <w:spacing w:after="100" w:before="100" w:line="240"/>
-              <w:ind w:left="100" w:right="100" w:firstLine="0" w:firstLineChars="0"/>
-            </w:pPr>
-            <w:r>
-              <w:rPr>
-                <w:rFonts w:ascii="Arial" w:hAnsi="Arial" w:eastAsia="Arial" w:cs="Arial"/>
-                <w:i w:val="false"/>
-                <w:b w:val="false"/>
-                <w:u w:val="none"/>
-                <w:sz w:val="22"/>
-                <w:szCs w:val="22"/>
-                <w:color w:val="000000"/>
-              </w:rPr>
-              <w:t xml:space="preserve">.</w:t>
-            </w:r>
-          </w:p>
-        </w:tc>
-        <w:tc>
-          <w:tcPr>
-            <w:tcBorders>
-              <w:bottom w:val="none" w:sz="0" w:space="0" w:color="000000"/>
-              <w:top w:val="none" w:sz="0" w:space="0" w:color="000000"/>
-              <w:left w:val="none" w:sz="0" w:space="0" w:color="000000"/>
-              <w:right w:val="none" w:sz="0" w:space="0" w:color="000000"/>
-            </w:tcBorders>
-            <w:shd w:val="clear" w:color="auto" w:fill="FFFFFF"/>
-            <w:tcMar>
-              <w:top w:w="0" w:type="dxa"/>
-              <w:bottom w:w="0" w:type="dxa"/>
-              <w:left w:w="0" w:type="dxa"/>
-              <w:right w:w="0" w:type="dxa"/>
-            </w:tcMar>
-            <w:vAlign w:val="center"/>
-          </w:tcPr>
-          <w:p>
-            <w:pPr>
-              <w:pStyle w:val="Normal"/>
-              <w:jc w:val="left"/>
-              <w:pBdr>
-                <w:bottom w:val="none" w:sz="0" w:space="0" w:color="000000"/>
-                <w:top w:val="none" w:sz="0" w:space="0" w:color="000000"/>
-                <w:left w:val="none" w:sz="0" w:space="0" w:color="000000"/>
-                <w:right w:val="none" w:sz="0" w:space="0" w:color="000000"/>
-              </w:pBdr>
-              <w:spacing w:after="100" w:before="100" w:line="240"/>
-              <w:ind w:left="100" w:right="100" w:firstLine="0" w:firstLineChars="0"/>
-            </w:pPr>
-            <w:r>
-              <w:rPr>
-                <w:rFonts w:ascii="Arial" w:hAnsi="Arial" w:eastAsia="Arial" w:cs="Arial"/>
-                <w:i w:val="false"/>
-                <w:b w:val="false"/>
-                <w:u w:val="none"/>
-                <w:sz w:val="22"/>
-                <w:szCs w:val="22"/>
-                <w:color w:val="000000"/>
-              </w:rPr>
-              <w:t xml:space="preserve">(0.00016)</w:t>
+              <w:t xml:space="preserve">0.00029</w:t>
+            </w:r>
+          </w:p>
+        </w:tc>
+        <w:tc>
+          <w:tcPr>
+            <w:tcBorders>
+              <w:bottom w:val="none" w:sz="0" w:space="0" w:color="000000"/>
+              <w:top w:val="none" w:sz="0" w:space="0" w:color="000000"/>
+              <w:left w:val="none" w:sz="0" w:space="0" w:color="000000"/>
+              <w:right w:val="none" w:sz="0" w:space="0" w:color="000000"/>
+            </w:tcBorders>
+            <w:shd w:val="clear" w:color="auto" w:fill="FFFFFF"/>
+            <w:tcMar>
+              <w:top w:w="0" w:type="dxa"/>
+              <w:bottom w:w="0" w:type="dxa"/>
+              <w:left w:w="0" w:type="dxa"/>
+              <w:right w:w="0" w:type="dxa"/>
+            </w:tcMar>
+            <w:vAlign w:val="center"/>
+          </w:tcPr>
+          <w:p>
+            <w:pPr>
+              <w:pStyle w:val="Normal"/>
+              <w:jc w:val="left"/>
+              <w:pBdr>
+                <w:bottom w:val="none" w:sz="0" w:space="0" w:color="000000"/>
+                <w:top w:val="none" w:sz="0" w:space="0" w:color="000000"/>
+                <w:left w:val="none" w:sz="0" w:space="0" w:color="000000"/>
+                <w:right w:val="none" w:sz="0" w:space="0" w:color="000000"/>
+              </w:pBdr>
+              <w:spacing w:after="100" w:before="100" w:line="240"/>
+              <w:ind w:left="100" w:right="100" w:firstLine="0" w:firstLineChars="0"/>
+            </w:pPr>
+            <w:r>
+              <w:rPr>
+                <w:rFonts w:ascii="Arial" w:hAnsi="Arial" w:eastAsia="Arial" w:cs="Arial"/>
+                <w:i w:val="false"/>
+                <w:b w:val="false"/>
+                <w:u w:val="none"/>
+                <w:sz w:val="22"/>
+                <w:szCs w:val="22"/>
+                <w:color w:val="000000"/>
+              </w:rPr>
+              <w:t xml:space="preserve"/>
+            </w:r>
+          </w:p>
+        </w:tc>
+        <w:tc>
+          <w:tcPr>
+            <w:tcBorders>
+              <w:bottom w:val="none" w:sz="0" w:space="0" w:color="000000"/>
+              <w:top w:val="none" w:sz="0" w:space="0" w:color="000000"/>
+              <w:left w:val="none" w:sz="0" w:space="0" w:color="000000"/>
+              <w:right w:val="none" w:sz="0" w:space="0" w:color="000000"/>
+            </w:tcBorders>
+            <w:shd w:val="clear" w:color="auto" w:fill="FFFFFF"/>
+            <w:tcMar>
+              <w:top w:w="0" w:type="dxa"/>
+              <w:bottom w:w="0" w:type="dxa"/>
+              <w:left w:w="0" w:type="dxa"/>
+              <w:right w:w="0" w:type="dxa"/>
+            </w:tcMar>
+            <w:vAlign w:val="center"/>
+          </w:tcPr>
+          <w:p>
+            <w:pPr>
+              <w:pStyle w:val="Normal"/>
+              <w:jc w:val="left"/>
+              <w:pBdr>
+                <w:bottom w:val="none" w:sz="0" w:space="0" w:color="000000"/>
+                <w:top w:val="none" w:sz="0" w:space="0" w:color="000000"/>
+                <w:left w:val="none" w:sz="0" w:space="0" w:color="000000"/>
+                <w:right w:val="none" w:sz="0" w:space="0" w:color="000000"/>
+              </w:pBdr>
+              <w:spacing w:after="100" w:before="100" w:line="240"/>
+              <w:ind w:left="100" w:right="100" w:firstLine="0" w:firstLineChars="0"/>
+            </w:pPr>
+            <w:r>
+              <w:rPr>
+                <w:rFonts w:ascii="Arial" w:hAnsi="Arial" w:eastAsia="Arial" w:cs="Arial"/>
+                <w:i w:val="false"/>
+                <w:b w:val="false"/>
+                <w:u w:val="none"/>
+                <w:sz w:val="22"/>
+                <w:szCs w:val="22"/>
+                <w:color w:val="000000"/>
+              </w:rPr>
+              <w:t xml:space="preserve">(0.00023)</w:t>
             </w:r>
           </w:p>
         </w:tc>
@@ -19057,7 +19057,7 @@
                 <w:szCs w:val="22"/>
                 <w:color w:val="000000"/>
               </w:rPr>
-              <w:t xml:space="preserve">0.00476</w:t>
+              <w:t xml:space="preserve">0.00473</w:t>
             </w:r>
           </w:p>
         </w:tc>
@@ -19145,7 +19145,7 @@
                 <w:szCs w:val="22"/>
                 <w:color w:val="000000"/>
               </w:rPr>
-              <w:t xml:space="preserve">(0.00298)</w:t>
+              <w:t xml:space="preserve">(0.00297)</w:t>
             </w:r>
           </w:p>
         </w:tc>
@@ -19415,7 +19415,7 @@
                 <w:szCs w:val="22"/>
                 <w:color w:val="000000"/>
               </w:rPr>
-              <w:t xml:space="preserve">0.44332</w:t>
+              <w:t xml:space="preserve">0.44370</w:t>
             </w:r>
           </w:p>
         </w:tc>
@@ -19503,7 +19503,7 @@
                 <w:szCs w:val="22"/>
                 <w:color w:val="000000"/>
               </w:rPr>
-              <w:t xml:space="preserve">(0.04532)</w:t>
+              <w:t xml:space="preserve">(0.04526)</w:t>
             </w:r>
           </w:p>
         </w:tc>
@@ -20037,7 +20037,7 @@
                 <w:szCs w:val="22"/>
                 <w:color w:val="000000"/>
               </w:rPr>
-              <w:t xml:space="preserve">0.43596</w:t>
+              <w:t xml:space="preserve">0.43610</w:t>
             </w:r>
           </w:p>
         </w:tc>
@@ -20125,7 +20125,7 @@
                 <w:szCs w:val="22"/>
                 <w:color w:val="000000"/>
               </w:rPr>
-              <w:t xml:space="preserve">(0.06949)</w:t>
+              <w:t xml:space="preserve">(0.06948)</w:t>
             </w:r>
           </w:p>
         </w:tc>
@@ -20263,7 +20263,7 @@
                 <w:szCs w:val="22"/>
                 <w:color w:val="000000"/>
               </w:rPr>
-              <w:t xml:space="preserve">0.78839</w:t>
+              <w:t xml:space="preserve">0.80862</w:t>
             </w:r>
           </w:p>
         </w:tc>
@@ -20351,7 +20351,7 @@
                 <w:szCs w:val="22"/>
                 <w:color w:val="000000"/>
               </w:rPr>
-              <w:t xml:space="preserve">(0.08563)</w:t>
+              <w:t xml:space="preserve">(0.05612)</w:t>
             </w:r>
           </w:p>
         </w:tc>
@@ -20753,7 +20753,7 @@
                 <w:szCs w:val="22"/>
                 <w:color w:val="000000"/>
               </w:rPr>
-              <w:t xml:space="preserve">0.00873</w:t>
+              <w:t xml:space="preserve">0.00965</w:t>
             </w:r>
           </w:p>
         </w:tc>
@@ -20841,7 +20841,7 @@
                 <w:szCs w:val="22"/>
                 <w:color w:val="000000"/>
               </w:rPr>
-              <w:t xml:space="preserve">(0.0139)</w:t>
+              <w:t xml:space="preserve">(0.01812)</w:t>
             </w:r>
           </w:p>
         </w:tc>
@@ -20885,7 +20885,7 @@
                 <w:szCs w:val="22"/>
                 <w:color w:val="000000"/>
               </w:rPr>
-              <w:t xml:space="preserve">-0.04755</w:t>
+              <w:t xml:space="preserve">-0.04530</w:t>
             </w:r>
           </w:p>
         </w:tc>
@@ -20973,7 +20973,7 @@
                 <w:szCs w:val="22"/>
                 <w:color w:val="000000"/>
               </w:rPr>
-              <w:t xml:space="preserve">(0.02286)</w:t>
+              <w:t xml:space="preserve">(0.02271)</w:t>
             </w:r>
           </w:p>
         </w:tc>
@@ -21017,7 +21017,7 @@
                 <w:szCs w:val="22"/>
                 <w:color w:val="000000"/>
               </w:rPr>
-              <w:t xml:space="preserve">-0.26468</w:t>
+              <w:t xml:space="preserve">-0.25983</w:t>
             </w:r>
           </w:p>
         </w:tc>
@@ -21105,7 +21105,7 @@
                 <w:szCs w:val="22"/>
                 <w:color w:val="000000"/>
               </w:rPr>
-              <w:t xml:space="preserve">(0.10974)</w:t>
+              <w:t xml:space="preserve">(0.1079)</w:t>
             </w:r>
           </w:p>
         </w:tc>
@@ -21243,7 +21243,7 @@
                 <w:szCs w:val="22"/>
                 <w:color w:val="000000"/>
               </w:rPr>
-              <w:t xml:space="preserve">-0.65806</w:t>
+              <w:t xml:space="preserve">-0.22381</w:t>
             </w:r>
           </w:p>
         </w:tc>
@@ -21331,7 +21331,7 @@
                 <w:szCs w:val="22"/>
                 <w:color w:val="000000"/>
               </w:rPr>
-              <w:t xml:space="preserve">(0.47354)</w:t>
+              <w:t xml:space="preserve">(0.9193)</w:t>
             </w:r>
           </w:p>
         </w:tc>
@@ -21375,7 +21375,7 @@
                 <w:szCs w:val="22"/>
                 <w:color w:val="000000"/>
               </w:rPr>
-              <w:t xml:space="preserve">4.04913</w:t>
+              <w:t xml:space="preserve">3.92148</w:t>
             </w:r>
           </w:p>
         </w:tc>
@@ -21463,7 +21463,7 @@
                 <w:szCs w:val="22"/>
                 <w:color w:val="000000"/>
               </w:rPr>
-              <w:t xml:space="preserve">(2.08944)</w:t>
+              <w:t xml:space="preserve">(2.09564)</w:t>
             </w:r>
           </w:p>
         </w:tc>
@@ -21507,7 +21507,7 @@
                 <w:szCs w:val="22"/>
                 <w:color w:val="000000"/>
               </w:rPr>
-              <w:t xml:space="preserve">34.39103</w:t>
+              <w:t xml:space="preserve">35.47839</w:t>
             </w:r>
           </w:p>
         </w:tc>
@@ -21595,7 +21595,7 @@
                 <w:szCs w:val="22"/>
                 <w:color w:val="000000"/>
               </w:rPr>
-              <w:t xml:space="preserve">(13.90067)</w:t>
+              <w:t xml:space="preserve">(13.96205)</w:t>
             </w:r>
           </w:p>
         </w:tc>
@@ -21733,7 +21733,271 @@
                 <w:szCs w:val="22"/>
                 <w:color w:val="000000"/>
               </w:rPr>
-              <w:t xml:space="preserve">1.24614</w:t>
+              <w:t xml:space="preserve">2.01361</w:t>
+            </w:r>
+          </w:p>
+        </w:tc>
+        <w:tc>
+          <w:tcPr>
+            <w:tcBorders>
+              <w:bottom w:val="none" w:sz="0" w:space="0" w:color="000000"/>
+              <w:top w:val="none" w:sz="0" w:space="0" w:color="000000"/>
+              <w:left w:val="none" w:sz="0" w:space="0" w:color="000000"/>
+              <w:right w:val="none" w:sz="0" w:space="0" w:color="000000"/>
+            </w:tcBorders>
+            <w:shd w:val="clear" w:color="auto" w:fill="FFFFFF"/>
+            <w:tcMar>
+              <w:top w:w="0" w:type="dxa"/>
+              <w:bottom w:w="0" w:type="dxa"/>
+              <w:left w:w="0" w:type="dxa"/>
+              <w:right w:w="0" w:type="dxa"/>
+            </w:tcMar>
+            <w:vAlign w:val="center"/>
+          </w:tcPr>
+          <w:p>
+            <w:pPr>
+              <w:pStyle w:val="Normal"/>
+              <w:jc w:val="left"/>
+              <w:pBdr>
+                <w:bottom w:val="none" w:sz="0" w:space="0" w:color="000000"/>
+                <w:top w:val="none" w:sz="0" w:space="0" w:color="000000"/>
+                <w:left w:val="none" w:sz="0" w:space="0" w:color="000000"/>
+                <w:right w:val="none" w:sz="0" w:space="0" w:color="000000"/>
+              </w:pBdr>
+              <w:spacing w:after="100" w:before="100" w:line="240"/>
+              <w:ind w:left="100" w:right="100" w:firstLine="0" w:firstLineChars="0"/>
+            </w:pPr>
+            <w:r>
+              <w:rPr>
+                <w:rFonts w:ascii="Arial" w:hAnsi="Arial" w:eastAsia="Arial" w:cs="Arial"/>
+                <w:i w:val="false"/>
+                <w:b w:val="false"/>
+                <w:u w:val="none"/>
+                <w:sz w:val="22"/>
+                <w:szCs w:val="22"/>
+                <w:color w:val="000000"/>
+              </w:rPr>
+              <w:t xml:space="preserve">***</w:t>
+            </w:r>
+          </w:p>
+        </w:tc>
+        <w:tc>
+          <w:tcPr>
+            <w:tcBorders>
+              <w:bottom w:val="none" w:sz="0" w:space="0" w:color="000000"/>
+              <w:top w:val="none" w:sz="0" w:space="0" w:color="000000"/>
+              <w:left w:val="none" w:sz="0" w:space="0" w:color="000000"/>
+              <w:right w:val="none" w:sz="0" w:space="0" w:color="000000"/>
+            </w:tcBorders>
+            <w:shd w:val="clear" w:color="auto" w:fill="FFFFFF"/>
+            <w:tcMar>
+              <w:top w:w="0" w:type="dxa"/>
+              <w:bottom w:w="0" w:type="dxa"/>
+              <w:left w:w="0" w:type="dxa"/>
+              <w:right w:w="0" w:type="dxa"/>
+            </w:tcMar>
+            <w:vAlign w:val="center"/>
+          </w:tcPr>
+          <w:p>
+            <w:pPr>
+              <w:pStyle w:val="Normal"/>
+              <w:jc w:val="left"/>
+              <w:pBdr>
+                <w:bottom w:val="none" w:sz="0" w:space="0" w:color="000000"/>
+                <w:top w:val="none" w:sz="0" w:space="0" w:color="000000"/>
+                <w:left w:val="none" w:sz="0" w:space="0" w:color="000000"/>
+                <w:right w:val="none" w:sz="0" w:space="0" w:color="000000"/>
+              </w:pBdr>
+              <w:spacing w:after="100" w:before="100" w:line="240"/>
+              <w:ind w:left="100" w:right="100" w:firstLine="0" w:firstLineChars="0"/>
+            </w:pPr>
+            <w:r>
+              <w:rPr>
+                <w:rFonts w:ascii="Arial" w:hAnsi="Arial" w:eastAsia="Arial" w:cs="Arial"/>
+                <w:i w:val="false"/>
+                <w:b w:val="false"/>
+                <w:u w:val="none"/>
+                <w:sz w:val="22"/>
+                <w:szCs w:val="22"/>
+                <w:color w:val="000000"/>
+              </w:rPr>
+              <w:t xml:space="preserve">(0.59117)</w:t>
+            </w:r>
+          </w:p>
+        </w:tc>
+        <w:tc>
+          <w:tcPr>
+            <w:tcBorders>
+              <w:bottom w:val="none" w:sz="0" w:space="0" w:color="000000"/>
+              <w:top w:val="none" w:sz="0" w:space="0" w:color="000000"/>
+              <w:left w:val="none" w:sz="0" w:space="0" w:color="000000"/>
+              <w:right w:val="none" w:sz="0" w:space="0" w:color="000000"/>
+            </w:tcBorders>
+            <w:shd w:val="clear" w:color="auto" w:fill="FFFFFF"/>
+            <w:tcMar>
+              <w:top w:w="0" w:type="dxa"/>
+              <w:bottom w:w="0" w:type="dxa"/>
+              <w:left w:w="0" w:type="dxa"/>
+              <w:right w:w="0" w:type="dxa"/>
+            </w:tcMar>
+            <w:vAlign w:val="center"/>
+          </w:tcPr>
+          <w:p>
+            <w:pPr>
+              <w:pStyle w:val="Normal"/>
+              <w:jc w:val="right"/>
+              <w:pBdr>
+                <w:bottom w:val="none" w:sz="0" w:space="0" w:color="000000"/>
+                <w:top w:val="none" w:sz="0" w:space="0" w:color="000000"/>
+                <w:left w:val="none" w:sz="0" w:space="0" w:color="000000"/>
+                <w:right w:val="none" w:sz="0" w:space="0" w:color="000000"/>
+              </w:pBdr>
+              <w:spacing w:after="100" w:before="100" w:line="240"/>
+              <w:ind w:left="100" w:right="100" w:firstLine="0" w:firstLineChars="0"/>
+            </w:pPr>
+            <w:r>
+              <w:rPr>
+                <w:rFonts w:ascii="Arial" w:hAnsi="Arial" w:eastAsia="Arial" w:cs="Arial"/>
+                <w:i w:val="false"/>
+                <w:b w:val="false"/>
+                <w:u w:val="none"/>
+                <w:sz w:val="22"/>
+                <w:szCs w:val="22"/>
+                <w:color w:val="000000"/>
+              </w:rPr>
+              <w:t xml:space="preserve">0.86438</w:t>
+            </w:r>
+          </w:p>
+        </w:tc>
+        <w:tc>
+          <w:tcPr>
+            <w:tcBorders>
+              <w:bottom w:val="none" w:sz="0" w:space="0" w:color="000000"/>
+              <w:top w:val="none" w:sz="0" w:space="0" w:color="000000"/>
+              <w:left w:val="none" w:sz="0" w:space="0" w:color="000000"/>
+              <w:right w:val="none" w:sz="0" w:space="0" w:color="000000"/>
+            </w:tcBorders>
+            <w:shd w:val="clear" w:color="auto" w:fill="FFFFFF"/>
+            <w:tcMar>
+              <w:top w:w="0" w:type="dxa"/>
+              <w:bottom w:w="0" w:type="dxa"/>
+              <w:left w:w="0" w:type="dxa"/>
+              <w:right w:w="0" w:type="dxa"/>
+            </w:tcMar>
+            <w:vAlign w:val="center"/>
+          </w:tcPr>
+          <w:p>
+            <w:pPr>
+              <w:pStyle w:val="Normal"/>
+              <w:jc w:val="left"/>
+              <w:pBdr>
+                <w:bottom w:val="none" w:sz="0" w:space="0" w:color="000000"/>
+                <w:top w:val="none" w:sz="0" w:space="0" w:color="000000"/>
+                <w:left w:val="none" w:sz="0" w:space="0" w:color="000000"/>
+                <w:right w:val="none" w:sz="0" w:space="0" w:color="000000"/>
+              </w:pBdr>
+              <w:spacing w:after="100" w:before="100" w:line="240"/>
+              <w:ind w:left="100" w:right="100" w:firstLine="0" w:firstLineChars="0"/>
+            </w:pPr>
+            <w:r>
+              <w:rPr>
+                <w:rFonts w:ascii="Arial" w:hAnsi="Arial" w:eastAsia="Arial" w:cs="Arial"/>
+                <w:i w:val="false"/>
+                <w:b w:val="false"/>
+                <w:u w:val="none"/>
+                <w:sz w:val="22"/>
+                <w:szCs w:val="22"/>
+                <w:color w:val="000000"/>
+              </w:rPr>
+              <w:t xml:space="preserve">.</w:t>
+            </w:r>
+          </w:p>
+        </w:tc>
+        <w:tc>
+          <w:tcPr>
+            <w:tcBorders>
+              <w:bottom w:val="none" w:sz="0" w:space="0" w:color="000000"/>
+              <w:top w:val="none" w:sz="0" w:space="0" w:color="000000"/>
+              <w:left w:val="none" w:sz="0" w:space="0" w:color="000000"/>
+              <w:right w:val="none" w:sz="0" w:space="0" w:color="000000"/>
+            </w:tcBorders>
+            <w:shd w:val="clear" w:color="auto" w:fill="FFFFFF"/>
+            <w:tcMar>
+              <w:top w:w="0" w:type="dxa"/>
+              <w:bottom w:w="0" w:type="dxa"/>
+              <w:left w:w="0" w:type="dxa"/>
+              <w:right w:w="0" w:type="dxa"/>
+            </w:tcMar>
+            <w:vAlign w:val="center"/>
+          </w:tcPr>
+          <w:p>
+            <w:pPr>
+              <w:pStyle w:val="Normal"/>
+              <w:jc w:val="left"/>
+              <w:pBdr>
+                <w:bottom w:val="none" w:sz="0" w:space="0" w:color="000000"/>
+                <w:top w:val="none" w:sz="0" w:space="0" w:color="000000"/>
+                <w:left w:val="none" w:sz="0" w:space="0" w:color="000000"/>
+                <w:right w:val="none" w:sz="0" w:space="0" w:color="000000"/>
+              </w:pBdr>
+              <w:spacing w:after="100" w:before="100" w:line="240"/>
+              <w:ind w:left="100" w:right="100" w:firstLine="0" w:firstLineChars="0"/>
+            </w:pPr>
+            <w:r>
+              <w:rPr>
+                <w:rFonts w:ascii="Arial" w:hAnsi="Arial" w:eastAsia="Arial" w:cs="Arial"/>
+                <w:i w:val="false"/>
+                <w:b w:val="false"/>
+                <w:u w:val="none"/>
+                <w:sz w:val="22"/>
+                <w:szCs w:val="22"/>
+                <w:color w:val="000000"/>
+              </w:rPr>
+              <w:t xml:space="preserve">(0.44354)</w:t>
+            </w:r>
+          </w:p>
+        </w:tc>
+        <w:tc>
+          <w:tcPr>
+            <w:tcBorders>
+              <w:bottom w:val="none" w:sz="0" w:space="0" w:color="000000"/>
+              <w:top w:val="none" w:sz="0" w:space="0" w:color="000000"/>
+              <w:left w:val="none" w:sz="0" w:space="0" w:color="000000"/>
+              <w:right w:val="none" w:sz="0" w:space="0" w:color="000000"/>
+            </w:tcBorders>
+            <w:shd w:val="clear" w:color="auto" w:fill="FFFFFF"/>
+            <w:tcMar>
+              <w:top w:w="0" w:type="dxa"/>
+              <w:bottom w:w="0" w:type="dxa"/>
+              <w:left w:w="0" w:type="dxa"/>
+              <w:right w:w="0" w:type="dxa"/>
+            </w:tcMar>
+            <w:vAlign w:val="center"/>
+          </w:tcPr>
+          <w:p>
+            <w:pPr>
+              <w:pStyle w:val="Normal"/>
+              <w:jc w:val="right"/>
+              <w:pBdr>
+                <w:bottom w:val="none" w:sz="0" w:space="0" w:color="000000"/>
+                <w:top w:val="none" w:sz="0" w:space="0" w:color="000000"/>
+                <w:left w:val="none" w:sz="0" w:space="0" w:color="000000"/>
+                <w:right w:val="none" w:sz="0" w:space="0" w:color="000000"/>
+              </w:pBdr>
+              <w:spacing w:after="100" w:before="100" w:line="240"/>
+              <w:ind w:left="100" w:right="100" w:firstLine="0" w:firstLineChars="0"/>
+            </w:pPr>
+            <w:r>
+              <w:rPr>
+                <w:rFonts w:ascii="Arial" w:hAnsi="Arial" w:eastAsia="Arial" w:cs="Arial"/>
+                <w:i w:val="false"/>
+                <w:b w:val="false"/>
+                <w:u w:val="none"/>
+                <w:sz w:val="22"/>
+                <w:szCs w:val="22"/>
+                <w:color w:val="000000"/>
+              </w:rPr>
+              <w:t xml:space="preserve">7.31226</w:t>
             </w:r>
           </w:p>
         </w:tc>
@@ -21821,271 +22085,7 @@
                 <w:szCs w:val="22"/>
                 <w:color w:val="000000"/>
               </w:rPr>
-              <w:t xml:space="preserve">(0.40029)</w:t>
-            </w:r>
-          </w:p>
-        </w:tc>
-        <w:tc>
-          <w:tcPr>
-            <w:tcBorders>
-              <w:bottom w:val="none" w:sz="0" w:space="0" w:color="000000"/>
-              <w:top w:val="none" w:sz="0" w:space="0" w:color="000000"/>
-              <w:left w:val="none" w:sz="0" w:space="0" w:color="000000"/>
-              <w:right w:val="none" w:sz="0" w:space="0" w:color="000000"/>
-            </w:tcBorders>
-            <w:shd w:val="clear" w:color="auto" w:fill="FFFFFF"/>
-            <w:tcMar>
-              <w:top w:w="0" w:type="dxa"/>
-              <w:bottom w:w="0" w:type="dxa"/>
-              <w:left w:w="0" w:type="dxa"/>
-              <w:right w:w="0" w:type="dxa"/>
-            </w:tcMar>
-            <w:vAlign w:val="center"/>
-          </w:tcPr>
-          <w:p>
-            <w:pPr>
-              <w:pStyle w:val="Normal"/>
-              <w:jc w:val="right"/>
-              <w:pBdr>
-                <w:bottom w:val="none" w:sz="0" w:space="0" w:color="000000"/>
-                <w:top w:val="none" w:sz="0" w:space="0" w:color="000000"/>
-                <w:left w:val="none" w:sz="0" w:space="0" w:color="000000"/>
-                <w:right w:val="none" w:sz="0" w:space="0" w:color="000000"/>
-              </w:pBdr>
-              <w:spacing w:after="100" w:before="100" w:line="240"/>
-              <w:ind w:left="100" w:right="100" w:firstLine="0" w:firstLineChars="0"/>
-            </w:pPr>
-            <w:r>
-              <w:rPr>
-                <w:rFonts w:ascii="Arial" w:hAnsi="Arial" w:eastAsia="Arial" w:cs="Arial"/>
-                <w:i w:val="false"/>
-                <w:b w:val="false"/>
-                <w:u w:val="none"/>
-                <w:sz w:val="22"/>
-                <w:szCs w:val="22"/>
-                <w:color w:val="000000"/>
-              </w:rPr>
-              <w:t xml:space="preserve">0.90380</w:t>
-            </w:r>
-          </w:p>
-        </w:tc>
-        <w:tc>
-          <w:tcPr>
-            <w:tcBorders>
-              <w:bottom w:val="none" w:sz="0" w:space="0" w:color="000000"/>
-              <w:top w:val="none" w:sz="0" w:space="0" w:color="000000"/>
-              <w:left w:val="none" w:sz="0" w:space="0" w:color="000000"/>
-              <w:right w:val="none" w:sz="0" w:space="0" w:color="000000"/>
-            </w:tcBorders>
-            <w:shd w:val="clear" w:color="auto" w:fill="FFFFFF"/>
-            <w:tcMar>
-              <w:top w:w="0" w:type="dxa"/>
-              <w:bottom w:w="0" w:type="dxa"/>
-              <w:left w:w="0" w:type="dxa"/>
-              <w:right w:w="0" w:type="dxa"/>
-            </w:tcMar>
-            <w:vAlign w:val="center"/>
-          </w:tcPr>
-          <w:p>
-            <w:pPr>
-              <w:pStyle w:val="Normal"/>
-              <w:jc w:val="left"/>
-              <w:pBdr>
-                <w:bottom w:val="none" w:sz="0" w:space="0" w:color="000000"/>
-                <w:top w:val="none" w:sz="0" w:space="0" w:color="000000"/>
-                <w:left w:val="none" w:sz="0" w:space="0" w:color="000000"/>
-                <w:right w:val="none" w:sz="0" w:space="0" w:color="000000"/>
-              </w:pBdr>
-              <w:spacing w:after="100" w:before="100" w:line="240"/>
-              <w:ind w:left="100" w:right="100" w:firstLine="0" w:firstLineChars="0"/>
-            </w:pPr>
-            <w:r>
-              <w:rPr>
-                <w:rFonts w:ascii="Arial" w:hAnsi="Arial" w:eastAsia="Arial" w:cs="Arial"/>
-                <w:i w:val="false"/>
-                <w:b w:val="false"/>
-                <w:u w:val="none"/>
-                <w:sz w:val="22"/>
-                <w:szCs w:val="22"/>
-                <w:color w:val="000000"/>
-              </w:rPr>
-              <w:t xml:space="preserve">*</w:t>
-            </w:r>
-          </w:p>
-        </w:tc>
-        <w:tc>
-          <w:tcPr>
-            <w:tcBorders>
-              <w:bottom w:val="none" w:sz="0" w:space="0" w:color="000000"/>
-              <w:top w:val="none" w:sz="0" w:space="0" w:color="000000"/>
-              <w:left w:val="none" w:sz="0" w:space="0" w:color="000000"/>
-              <w:right w:val="none" w:sz="0" w:space="0" w:color="000000"/>
-            </w:tcBorders>
-            <w:shd w:val="clear" w:color="auto" w:fill="FFFFFF"/>
-            <w:tcMar>
-              <w:top w:w="0" w:type="dxa"/>
-              <w:bottom w:w="0" w:type="dxa"/>
-              <w:left w:w="0" w:type="dxa"/>
-              <w:right w:w="0" w:type="dxa"/>
-            </w:tcMar>
-            <w:vAlign w:val="center"/>
-          </w:tcPr>
-          <w:p>
-            <w:pPr>
-              <w:pStyle w:val="Normal"/>
-              <w:jc w:val="left"/>
-              <w:pBdr>
-                <w:bottom w:val="none" w:sz="0" w:space="0" w:color="000000"/>
-                <w:top w:val="none" w:sz="0" w:space="0" w:color="000000"/>
-                <w:left w:val="none" w:sz="0" w:space="0" w:color="000000"/>
-                <w:right w:val="none" w:sz="0" w:space="0" w:color="000000"/>
-              </w:pBdr>
-              <w:spacing w:after="100" w:before="100" w:line="240"/>
-              <w:ind w:left="100" w:right="100" w:firstLine="0" w:firstLineChars="0"/>
-            </w:pPr>
-            <w:r>
-              <w:rPr>
-                <w:rFonts w:ascii="Arial" w:hAnsi="Arial" w:eastAsia="Arial" w:cs="Arial"/>
-                <w:i w:val="false"/>
-                <w:b w:val="false"/>
-                <w:u w:val="none"/>
-                <w:sz w:val="22"/>
-                <w:szCs w:val="22"/>
-                <w:color w:val="000000"/>
-              </w:rPr>
-              <w:t xml:space="preserve">(0.44668)</w:t>
-            </w:r>
-          </w:p>
-        </w:tc>
-        <w:tc>
-          <w:tcPr>
-            <w:tcBorders>
-              <w:bottom w:val="none" w:sz="0" w:space="0" w:color="000000"/>
-              <w:top w:val="none" w:sz="0" w:space="0" w:color="000000"/>
-              <w:left w:val="none" w:sz="0" w:space="0" w:color="000000"/>
-              <w:right w:val="none" w:sz="0" w:space="0" w:color="000000"/>
-            </w:tcBorders>
-            <w:shd w:val="clear" w:color="auto" w:fill="FFFFFF"/>
-            <w:tcMar>
-              <w:top w:w="0" w:type="dxa"/>
-              <w:bottom w:w="0" w:type="dxa"/>
-              <w:left w:w="0" w:type="dxa"/>
-              <w:right w:w="0" w:type="dxa"/>
-            </w:tcMar>
-            <w:vAlign w:val="center"/>
-          </w:tcPr>
-          <w:p>
-            <w:pPr>
-              <w:pStyle w:val="Normal"/>
-              <w:jc w:val="right"/>
-              <w:pBdr>
-                <w:bottom w:val="none" w:sz="0" w:space="0" w:color="000000"/>
-                <w:top w:val="none" w:sz="0" w:space="0" w:color="000000"/>
-                <w:left w:val="none" w:sz="0" w:space="0" w:color="000000"/>
-                <w:right w:val="none" w:sz="0" w:space="0" w:color="000000"/>
-              </w:pBdr>
-              <w:spacing w:after="100" w:before="100" w:line="240"/>
-              <w:ind w:left="100" w:right="100" w:firstLine="0" w:firstLineChars="0"/>
-            </w:pPr>
-            <w:r>
-              <w:rPr>
-                <w:rFonts w:ascii="Arial" w:hAnsi="Arial" w:eastAsia="Arial" w:cs="Arial"/>
-                <w:i w:val="false"/>
-                <w:b w:val="false"/>
-                <w:u w:val="none"/>
-                <w:sz w:val="22"/>
-                <w:szCs w:val="22"/>
-                <w:color w:val="000000"/>
-              </w:rPr>
-              <w:t xml:space="preserve">7.44246</w:t>
-            </w:r>
-          </w:p>
-        </w:tc>
-        <w:tc>
-          <w:tcPr>
-            <w:tcBorders>
-              <w:bottom w:val="none" w:sz="0" w:space="0" w:color="000000"/>
-              <w:top w:val="none" w:sz="0" w:space="0" w:color="000000"/>
-              <w:left w:val="none" w:sz="0" w:space="0" w:color="000000"/>
-              <w:right w:val="none" w:sz="0" w:space="0" w:color="000000"/>
-            </w:tcBorders>
-            <w:shd w:val="clear" w:color="auto" w:fill="FFFFFF"/>
-            <w:tcMar>
-              <w:top w:w="0" w:type="dxa"/>
-              <w:bottom w:w="0" w:type="dxa"/>
-              <w:left w:w="0" w:type="dxa"/>
-              <w:right w:w="0" w:type="dxa"/>
-            </w:tcMar>
-            <w:vAlign w:val="center"/>
-          </w:tcPr>
-          <w:p>
-            <w:pPr>
-              <w:pStyle w:val="Normal"/>
-              <w:jc w:val="left"/>
-              <w:pBdr>
-                <w:bottom w:val="none" w:sz="0" w:space="0" w:color="000000"/>
-                <w:top w:val="none" w:sz="0" w:space="0" w:color="000000"/>
-                <w:left w:val="none" w:sz="0" w:space="0" w:color="000000"/>
-                <w:right w:val="none" w:sz="0" w:space="0" w:color="000000"/>
-              </w:pBdr>
-              <w:spacing w:after="100" w:before="100" w:line="240"/>
-              <w:ind w:left="100" w:right="100" w:firstLine="0" w:firstLineChars="0"/>
-            </w:pPr>
-            <w:r>
-              <w:rPr>
-                <w:rFonts w:ascii="Arial" w:hAnsi="Arial" w:eastAsia="Arial" w:cs="Arial"/>
-                <w:i w:val="false"/>
-                <w:b w:val="false"/>
-                <w:u w:val="none"/>
-                <w:sz w:val="22"/>
-                <w:szCs w:val="22"/>
-                <w:color w:val="000000"/>
-              </w:rPr>
-              <w:t xml:space="preserve">*</w:t>
-            </w:r>
-          </w:p>
-        </w:tc>
-        <w:tc>
-          <w:tcPr>
-            <w:tcBorders>
-              <w:bottom w:val="none" w:sz="0" w:space="0" w:color="000000"/>
-              <w:top w:val="none" w:sz="0" w:space="0" w:color="000000"/>
-              <w:left w:val="none" w:sz="0" w:space="0" w:color="000000"/>
-              <w:right w:val="none" w:sz="0" w:space="0" w:color="000000"/>
-            </w:tcBorders>
-            <w:shd w:val="clear" w:color="auto" w:fill="FFFFFF"/>
-            <w:tcMar>
-              <w:top w:w="0" w:type="dxa"/>
-              <w:bottom w:w="0" w:type="dxa"/>
-              <w:left w:w="0" w:type="dxa"/>
-              <w:right w:w="0" w:type="dxa"/>
-            </w:tcMar>
-            <w:vAlign w:val="center"/>
-          </w:tcPr>
-          <w:p>
-            <w:pPr>
-              <w:pStyle w:val="Normal"/>
-              <w:jc w:val="left"/>
-              <w:pBdr>
-                <w:bottom w:val="none" w:sz="0" w:space="0" w:color="000000"/>
-                <w:top w:val="none" w:sz="0" w:space="0" w:color="000000"/>
-                <w:left w:val="none" w:sz="0" w:space="0" w:color="000000"/>
-                <w:right w:val="none" w:sz="0" w:space="0" w:color="000000"/>
-              </w:pBdr>
-              <w:spacing w:after="100" w:before="100" w:line="240"/>
-              <w:ind w:left="100" w:right="100" w:firstLine="0" w:firstLineChars="0"/>
-            </w:pPr>
-            <w:r>
-              <w:rPr>
-                <w:rFonts w:ascii="Arial" w:hAnsi="Arial" w:eastAsia="Arial" w:cs="Arial"/>
-                <w:i w:val="false"/>
-                <w:b w:val="false"/>
-                <w:u w:val="none"/>
-                <w:sz w:val="22"/>
-                <w:szCs w:val="22"/>
-                <w:color w:val="000000"/>
-              </w:rPr>
-              <w:t xml:space="preserve">(2.74402)</w:t>
+              <w:t xml:space="preserve">(2.74816)</w:t>
             </w:r>
           </w:p>
         </w:tc>
@@ -22223,7 +22223,7 @@
                 <w:szCs w:val="22"/>
                 <w:color w:val="000000"/>
               </w:rPr>
-              <w:t xml:space="preserve">0.39500</w:t>
+              <w:t xml:space="preserve">0.43600</w:t>
             </w:r>
           </w:p>
         </w:tc>
@@ -22311,7 +22311,7 @@
                 <w:szCs w:val="22"/>
                 <w:color w:val="000000"/>
               </w:rPr>
-              <w:t xml:space="preserve">(0.395)</w:t>
+              <w:t xml:space="preserve">(0.436)</w:t>
             </w:r>
           </w:p>
         </w:tc>
@@ -22625,7 +22625,7 @@
                 <w:szCs w:val="22"/>
                 <w:color w:val="000000"/>
               </w:rPr>
-              <w:t xml:space="preserve">Arts &amp; Humanities</w:t>
+              <w:t xml:space="preserve">Arts and Humanities</w:t>
             </w:r>
           </w:p>
         </w:tc>
@@ -22713,7 +22713,7 @@
                 <w:szCs w:val="22"/>
                 <w:color w:val="000000"/>
               </w:rPr>
-              <w:t xml:space="preserve">-0.63432</w:t>
+              <w:t xml:space="preserve">-0.88180</w:t>
             </w:r>
           </w:p>
         </w:tc>
@@ -22801,7 +22801,7 @@
                 <w:szCs w:val="22"/>
                 <w:color w:val="000000"/>
               </w:rPr>
-              <w:t xml:space="preserve">(0.2306)</w:t>
+              <w:t xml:space="preserve">(0.35652)</w:t>
             </w:r>
           </w:p>
         </w:tc>
@@ -22845,7 +22845,7 @@
                 <w:szCs w:val="22"/>
                 <w:color w:val="000000"/>
               </w:rPr>
-              <w:t xml:space="preserve">-0.35018</w:t>
+              <w:t xml:space="preserve">-0.33322</w:t>
             </w:r>
           </w:p>
         </w:tc>
@@ -22933,7 +22933,7 @@
                 <w:szCs w:val="22"/>
                 <w:color w:val="000000"/>
               </w:rPr>
-              <w:t xml:space="preserve">(0.30456)</w:t>
+              <w:t xml:space="preserve">(0.31594)</w:t>
             </w:r>
           </w:p>
         </w:tc>
@@ -22977,7 +22977,7 @@
                 <w:szCs w:val="22"/>
                 <w:color w:val="000000"/>
               </w:rPr>
-              <w:t xml:space="preserve">-0.54211</w:t>
+              <w:t xml:space="preserve">-0.56177</w:t>
             </w:r>
           </w:p>
         </w:tc>
@@ -23065,7 +23065,7 @@
                 <w:szCs w:val="22"/>
                 <w:color w:val="000000"/>
               </w:rPr>
-              <w:t xml:space="preserve">(0.80391)</w:t>
+              <w:t xml:space="preserve">(0.82737)</w:t>
             </w:r>
           </w:p>
         </w:tc>
@@ -23203,7 +23203,7 @@
                 <w:szCs w:val="22"/>
                 <w:color w:val="000000"/>
               </w:rPr>
-              <w:t xml:space="preserve">-0.00035</w:t>
+              <w:t xml:space="preserve">-0.00056</w:t>
             </w:r>
           </w:p>
         </w:tc>
@@ -23291,7 +23291,7 @@
                 <w:szCs w:val="22"/>
                 <w:color w:val="000000"/>
               </w:rPr>
-              <w:t xml:space="preserve">(0.00031)</w:t>
+              <w:t xml:space="preserve">(0.00048)</w:t>
             </w:r>
           </w:p>
         </w:tc>
@@ -23335,7 +23335,7 @@
                 <w:szCs w:val="22"/>
                 <w:color w:val="000000"/>
               </w:rPr>
-              <w:t xml:space="preserve">0.00073</w:t>
+              <w:t xml:space="preserve">0.00072</w:t>
             </w:r>
           </w:p>
         </w:tc>
@@ -23423,7 +23423,7 @@
                 <w:szCs w:val="22"/>
                 <w:color w:val="000000"/>
               </w:rPr>
-              <w:t xml:space="preserve">(0.00048)</w:t>
+              <w:t xml:space="preserve">(0.00049)</w:t>
             </w:r>
           </w:p>
         </w:tc>
@@ -23467,7 +23467,7 @@
                 <w:szCs w:val="22"/>
                 <w:color w:val="000000"/>
               </w:rPr>
-              <w:t xml:space="preserve">-0.00023</w:t>
+              <w:t xml:space="preserve">-0.00022</w:t>
             </w:r>
           </w:p>
         </w:tc>
@@ -23825,7 +23825,7 @@
                 <w:szCs w:val="22"/>
                 <w:color w:val="000000"/>
               </w:rPr>
-              <w:t xml:space="preserve">0.00015</w:t>
+              <w:t xml:space="preserve">0.00032</w:t>
             </w:r>
           </w:p>
         </w:tc>
@@ -23913,7 +23913,7 @@
                 <w:szCs w:val="22"/>
                 <w:color w:val="000000"/>
               </w:rPr>
-              <w:t xml:space="preserve">(0.00145)</w:t>
+              <w:t xml:space="preserve">(0.00143)</w:t>
             </w:r>
           </w:p>
         </w:tc>
@@ -23957,95 +23957,95 @@
                 <w:szCs w:val="22"/>
                 <w:color w:val="000000"/>
               </w:rPr>
-              <w:t xml:space="preserve">-0.00394</w:t>
-            </w:r>
-          </w:p>
-        </w:tc>
-        <w:tc>
-          <w:tcPr>
-            <w:tcBorders>
-              <w:bottom w:val="none" w:sz="0" w:space="0" w:color="000000"/>
-              <w:top w:val="none" w:sz="0" w:space="0" w:color="000000"/>
-              <w:left w:val="none" w:sz="0" w:space="0" w:color="000000"/>
-              <w:right w:val="none" w:sz="0" w:space="0" w:color="000000"/>
-            </w:tcBorders>
-            <w:shd w:val="clear" w:color="auto" w:fill="FFFFFF"/>
-            <w:tcMar>
-              <w:top w:w="0" w:type="dxa"/>
-              <w:bottom w:w="0" w:type="dxa"/>
-              <w:left w:w="0" w:type="dxa"/>
-              <w:right w:w="0" w:type="dxa"/>
-            </w:tcMar>
-            <w:vAlign w:val="center"/>
-          </w:tcPr>
-          <w:p>
-            <w:pPr>
-              <w:pStyle w:val="Normal"/>
-              <w:jc w:val="left"/>
-              <w:pBdr>
-                <w:bottom w:val="none" w:sz="0" w:space="0" w:color="000000"/>
-                <w:top w:val="none" w:sz="0" w:space="0" w:color="000000"/>
-                <w:left w:val="none" w:sz="0" w:space="0" w:color="000000"/>
-                <w:right w:val="none" w:sz="0" w:space="0" w:color="000000"/>
-              </w:pBdr>
-              <w:spacing w:after="100" w:before="100" w:line="240"/>
-              <w:ind w:left="100" w:right="100" w:firstLine="0" w:firstLineChars="0"/>
-            </w:pPr>
-            <w:r>
-              <w:rPr>
-                <w:rFonts w:ascii="Arial" w:hAnsi="Arial" w:eastAsia="Arial" w:cs="Arial"/>
-                <w:i w:val="false"/>
-                <w:b w:val="false"/>
-                <w:u w:val="none"/>
-                <w:sz w:val="22"/>
-                <w:szCs w:val="22"/>
-                <w:color w:val="000000"/>
-              </w:rPr>
-              <w:t xml:space="preserve"/>
-            </w:r>
-          </w:p>
-        </w:tc>
-        <w:tc>
-          <w:tcPr>
-            <w:tcBorders>
-              <w:bottom w:val="none" w:sz="0" w:space="0" w:color="000000"/>
-              <w:top w:val="none" w:sz="0" w:space="0" w:color="000000"/>
-              <w:left w:val="none" w:sz="0" w:space="0" w:color="000000"/>
-              <w:right w:val="none" w:sz="0" w:space="0" w:color="000000"/>
-            </w:tcBorders>
-            <w:shd w:val="clear" w:color="auto" w:fill="FFFFFF"/>
-            <w:tcMar>
-              <w:top w:w="0" w:type="dxa"/>
-              <w:bottom w:w="0" w:type="dxa"/>
-              <w:left w:w="0" w:type="dxa"/>
-              <w:right w:w="0" w:type="dxa"/>
-            </w:tcMar>
-            <w:vAlign w:val="center"/>
-          </w:tcPr>
-          <w:p>
-            <w:pPr>
-              <w:pStyle w:val="Normal"/>
-              <w:jc w:val="left"/>
-              <w:pBdr>
-                <w:bottom w:val="none" w:sz="0" w:space="0" w:color="000000"/>
-                <w:top w:val="none" w:sz="0" w:space="0" w:color="000000"/>
-                <w:left w:val="none" w:sz="0" w:space="0" w:color="000000"/>
-                <w:right w:val="none" w:sz="0" w:space="0" w:color="000000"/>
-              </w:pBdr>
-              <w:spacing w:after="100" w:before="100" w:line="240"/>
-              <w:ind w:left="100" w:right="100" w:firstLine="0" w:firstLineChars="0"/>
-            </w:pPr>
-            <w:r>
-              <w:rPr>
-                <w:rFonts w:ascii="Arial" w:hAnsi="Arial" w:eastAsia="Arial" w:cs="Arial"/>
-                <w:i w:val="false"/>
-                <w:b w:val="false"/>
-                <w:u w:val="none"/>
-                <w:sz w:val="22"/>
-                <w:szCs w:val="22"/>
-                <w:color w:val="000000"/>
-              </w:rPr>
-              <w:t xml:space="preserve">(0.00258)</w:t>
+              <w:t xml:space="preserve">-0.00481</w:t>
+            </w:r>
+          </w:p>
+        </w:tc>
+        <w:tc>
+          <w:tcPr>
+            <w:tcBorders>
+              <w:bottom w:val="none" w:sz="0" w:space="0" w:color="000000"/>
+              <w:top w:val="none" w:sz="0" w:space="0" w:color="000000"/>
+              <w:left w:val="none" w:sz="0" w:space="0" w:color="000000"/>
+              <w:right w:val="none" w:sz="0" w:space="0" w:color="000000"/>
+            </w:tcBorders>
+            <w:shd w:val="clear" w:color="auto" w:fill="FFFFFF"/>
+            <w:tcMar>
+              <w:top w:w="0" w:type="dxa"/>
+              <w:bottom w:w="0" w:type="dxa"/>
+              <w:left w:w="0" w:type="dxa"/>
+              <w:right w:w="0" w:type="dxa"/>
+            </w:tcMar>
+            <w:vAlign w:val="center"/>
+          </w:tcPr>
+          <w:p>
+            <w:pPr>
+              <w:pStyle w:val="Normal"/>
+              <w:jc w:val="left"/>
+              <w:pBdr>
+                <w:bottom w:val="none" w:sz="0" w:space="0" w:color="000000"/>
+                <w:top w:val="none" w:sz="0" w:space="0" w:color="000000"/>
+                <w:left w:val="none" w:sz="0" w:space="0" w:color="000000"/>
+                <w:right w:val="none" w:sz="0" w:space="0" w:color="000000"/>
+              </w:pBdr>
+              <w:spacing w:after="100" w:before="100" w:line="240"/>
+              <w:ind w:left="100" w:right="100" w:firstLine="0" w:firstLineChars="0"/>
+            </w:pPr>
+            <w:r>
+              <w:rPr>
+                <w:rFonts w:ascii="Arial" w:hAnsi="Arial" w:eastAsia="Arial" w:cs="Arial"/>
+                <w:i w:val="false"/>
+                <w:b w:val="false"/>
+                <w:u w:val="none"/>
+                <w:sz w:val="22"/>
+                <w:szCs w:val="22"/>
+                <w:color w:val="000000"/>
+              </w:rPr>
+              <w:t xml:space="preserve">.</w:t>
+            </w:r>
+          </w:p>
+        </w:tc>
+        <w:tc>
+          <w:tcPr>
+            <w:tcBorders>
+              <w:bottom w:val="none" w:sz="0" w:space="0" w:color="000000"/>
+              <w:top w:val="none" w:sz="0" w:space="0" w:color="000000"/>
+              <w:left w:val="none" w:sz="0" w:space="0" w:color="000000"/>
+              <w:right w:val="none" w:sz="0" w:space="0" w:color="000000"/>
+            </w:tcBorders>
+            <w:shd w:val="clear" w:color="auto" w:fill="FFFFFF"/>
+            <w:tcMar>
+              <w:top w:w="0" w:type="dxa"/>
+              <w:bottom w:w="0" w:type="dxa"/>
+              <w:left w:w="0" w:type="dxa"/>
+              <w:right w:w="0" w:type="dxa"/>
+            </w:tcMar>
+            <w:vAlign w:val="center"/>
+          </w:tcPr>
+          <w:p>
+            <w:pPr>
+              <w:pStyle w:val="Normal"/>
+              <w:jc w:val="left"/>
+              <w:pBdr>
+                <w:bottom w:val="none" w:sz="0" w:space="0" w:color="000000"/>
+                <w:top w:val="none" w:sz="0" w:space="0" w:color="000000"/>
+                <w:left w:val="none" w:sz="0" w:space="0" w:color="000000"/>
+                <w:right w:val="none" w:sz="0" w:space="0" w:color="000000"/>
+              </w:pBdr>
+              <w:spacing w:after="100" w:before="100" w:line="240"/>
+              <w:ind w:left="100" w:right="100" w:firstLine="0" w:firstLineChars="0"/>
+            </w:pPr>
+            <w:r>
+              <w:rPr>
+                <w:rFonts w:ascii="Arial" w:hAnsi="Arial" w:eastAsia="Arial" w:cs="Arial"/>
+                <w:i w:val="false"/>
+                <w:b w:val="false"/>
+                <w:u w:val="none"/>
+                <w:sz w:val="22"/>
+                <w:szCs w:val="22"/>
+                <w:color w:val="000000"/>
+              </w:rPr>
+              <w:t xml:space="preserve">(0.00272)</w:t>
             </w:r>
           </w:p>
         </w:tc>
@@ -24183,7 +24183,7 @@
                 <w:szCs w:val="22"/>
                 <w:color w:val="000000"/>
               </w:rPr>
-              <w:t xml:space="preserve">-0.00817</w:t>
+              <w:t xml:space="preserve">-0.01035</w:t>
             </w:r>
           </w:p>
         </w:tc>
@@ -24271,7 +24271,7 @@
                 <w:szCs w:val="22"/>
                 <w:color w:val="000000"/>
               </w:rPr>
-              <w:t xml:space="preserve">(0.0092)</w:t>
+              <w:t xml:space="preserve">(0.01031)</w:t>
             </w:r>
           </w:p>
         </w:tc>
@@ -24447,7 +24447,7 @@
                 <w:szCs w:val="22"/>
                 <w:color w:val="000000"/>
               </w:rPr>
-              <w:t xml:space="preserve">0.01821</w:t>
+              <w:t xml:space="preserve">0.01954</w:t>
             </w:r>
           </w:p>
         </w:tc>
@@ -24535,7 +24535,7 @@
                 <w:szCs w:val="22"/>
                 <w:color w:val="000000"/>
               </w:rPr>
-              <w:t xml:space="preserve">(0.04449)</w:t>
+              <w:t xml:space="preserve">(0.04539)</w:t>
             </w:r>
           </w:p>
         </w:tc>
@@ -24673,7 +24673,7 @@
                 <w:szCs w:val="22"/>
                 <w:color w:val="000000"/>
               </w:rPr>
-              <w:t xml:space="preserve">-0.00350</w:t>
+              <w:t xml:space="preserve">-0.00431</w:t>
             </w:r>
           </w:p>
         </w:tc>
@@ -24761,7 +24761,7 @@
                 <w:szCs w:val="22"/>
                 <w:color w:val="000000"/>
               </w:rPr>
-              <w:t xml:space="preserve">(0.00218)</w:t>
+              <w:t xml:space="preserve">(0.00335)</w:t>
             </w:r>
           </w:p>
         </w:tc>
@@ -24805,7 +24805,7 @@
                 <w:szCs w:val="22"/>
                 <w:color w:val="000000"/>
               </w:rPr>
-              <w:t xml:space="preserve">0.01535</w:t>
+              <w:t xml:space="preserve">0.01542</w:t>
             </w:r>
           </w:p>
         </w:tc>
@@ -24893,7 +24893,7 @@
                 <w:szCs w:val="22"/>
                 <w:color w:val="000000"/>
               </w:rPr>
-              <w:t xml:space="preserve">(0.01085)</w:t>
+              <w:t xml:space="preserve">(0.01088)</w:t>
             </w:r>
           </w:p>
         </w:tc>
@@ -25163,7 +25163,7 @@
                 <w:szCs w:val="22"/>
                 <w:color w:val="000000"/>
               </w:rPr>
-              <w:t xml:space="preserve">0.00002</w:t>
+              <w:t xml:space="preserve">0.00003</w:t>
             </w:r>
           </w:p>
         </w:tc>
@@ -25653,7 +25653,7 @@
                 <w:szCs w:val="22"/>
                 <w:color w:val="000000"/>
               </w:rPr>
-              <w:t xml:space="preserve">-0.00130</w:t>
+              <w:t xml:space="preserve">-0.00199</w:t>
             </w:r>
           </w:p>
         </w:tc>
@@ -25741,7 +25741,7 @@
                 <w:szCs w:val="22"/>
                 <w:color w:val="000000"/>
               </w:rPr>
-              <w:t xml:space="preserve">(0.00329)</w:t>
+              <w:t xml:space="preserve">(0.00412)</w:t>
             </w:r>
           </w:p>
         </w:tc>
@@ -25873,7 +25873,7 @@
                 <w:szCs w:val="22"/>
                 <w:color w:val="000000"/>
               </w:rPr>
-              <w:t xml:space="preserve">(0.01549)</w:t>
+              <w:t xml:space="preserve">(0.01554)</w:t>
             </w:r>
           </w:p>
         </w:tc>
@@ -25917,7 +25917,7 @@
                 <w:szCs w:val="22"/>
                 <w:color w:val="000000"/>
               </w:rPr>
-              <w:t xml:space="preserve">-0.00797</w:t>
+              <w:t xml:space="preserve">-0.00815</w:t>
             </w:r>
           </w:p>
         </w:tc>
@@ -26005,7 +26005,7 @@
                 <w:szCs w:val="22"/>
                 <w:color w:val="000000"/>
               </w:rPr>
-              <w:t xml:space="preserve">(0.0108)</w:t>
+              <w:t xml:space="preserve">(0.01077)</w:t>
             </w:r>
           </w:p>
         </w:tc>
@@ -26143,7 +26143,7 @@
                 <w:szCs w:val="22"/>
                 <w:color w:val="000000"/>
               </w:rPr>
-              <w:t xml:space="preserve">0.00072</w:t>
+              <w:t xml:space="preserve">0.00101</w:t>
             </w:r>
           </w:p>
         </w:tc>
@@ -26231,7 +26231,7 @@
                 <w:szCs w:val="22"/>
                 <w:color w:val="000000"/>
               </w:rPr>
-              <w:t xml:space="preserve">(0.00093)</w:t>
+              <w:t xml:space="preserve">(0.00129)</w:t>
             </w:r>
           </w:p>
         </w:tc>
@@ -26363,7 +26363,7 @@
                 <w:szCs w:val="22"/>
                 <w:color w:val="000000"/>
               </w:rPr>
-              <w:t xml:space="preserve">(0.00303)</w:t>
+              <w:t xml:space="preserve">(0.00306)</w:t>
             </w:r>
           </w:p>
         </w:tc>
@@ -26407,7 +26407,7 @@
                 <w:szCs w:val="22"/>
                 <w:color w:val="000000"/>
               </w:rPr>
-              <w:t xml:space="preserve">0.00634</w:t>
+              <w:t xml:space="preserve">0.00649</w:t>
             </w:r>
           </w:p>
         </w:tc>
@@ -26765,7 +26765,7 @@
                 <w:szCs w:val="22"/>
                 <w:color w:val="000000"/>
               </w:rPr>
-              <w:t xml:space="preserve">0.23910</w:t>
+              <w:t xml:space="preserve">0.23918</w:t>
             </w:r>
           </w:p>
         </w:tc>
@@ -26853,7 +26853,7 @@
                 <w:szCs w:val="22"/>
                 <w:color w:val="000000"/>
               </w:rPr>
-              <w:t xml:space="preserve">(0.14134)</w:t>
+              <w:t xml:space="preserve">(0.14165)</w:t>
             </w:r>
           </w:p>
         </w:tc>
@@ -27387,7 +27387,7 @@
                 <w:szCs w:val="22"/>
                 <w:color w:val="000000"/>
               </w:rPr>
-              <w:t xml:space="preserve">0.40482</w:t>
+              <w:t xml:space="preserve">0.40432</w:t>
             </w:r>
           </w:p>
         </w:tc>
@@ -27475,7 +27475,7 @@
                 <w:szCs w:val="22"/>
                 <w:color w:val="000000"/>
               </w:rPr>
-              <w:t xml:space="preserve">(0.16447)</w:t>
+              <w:t xml:space="preserve">(0.16514)</w:t>
             </w:r>
           </w:p>
         </w:tc>
@@ -27613,7 +27613,7 @@
                 <w:szCs w:val="22"/>
                 <w:color w:val="000000"/>
               </w:rPr>
-              <w:t xml:space="preserve">0.69764</w:t>
+              <w:t xml:space="preserve">0.63165</w:t>
             </w:r>
           </w:p>
         </w:tc>
@@ -27701,7 +27701,7 @@
                 <w:szCs w:val="22"/>
                 <w:color w:val="000000"/>
               </w:rPr>
-              <w:t xml:space="preserve">(0.05115)</w:t>
+              <w:t xml:space="preserve">(0.05186)</w:t>
             </w:r>
           </w:p>
         </w:tc>
@@ -28103,7 +28103,7 @@
                 <w:szCs w:val="22"/>
                 <w:color w:val="000000"/>
               </w:rPr>
-              <w:t xml:space="preserve">0.02690</w:t>
+              <w:t xml:space="preserve">0.02763</w:t>
             </w:r>
           </w:p>
         </w:tc>
@@ -28191,7 +28191,7 @@
                 <w:szCs w:val="22"/>
                 <w:color w:val="000000"/>
               </w:rPr>
-              <w:t xml:space="preserve">(0.02074)</w:t>
+              <w:t xml:space="preserve">(0.0293)</w:t>
             </w:r>
           </w:p>
         </w:tc>
@@ -28235,7 +28235,7 @@
                 <w:szCs w:val="22"/>
                 <w:color w:val="000000"/>
               </w:rPr>
-              <w:t xml:space="preserve">-0.01649</w:t>
+              <w:t xml:space="preserve">-0.01609</w:t>
             </w:r>
           </w:p>
         </w:tc>
@@ -28323,7 +28323,7 @@
                 <w:szCs w:val="22"/>
                 <w:color w:val="000000"/>
               </w:rPr>
-              <w:t xml:space="preserve">(0.02438)</w:t>
+              <w:t xml:space="preserve">(0.02259)</w:t>
             </w:r>
           </w:p>
         </w:tc>
@@ -28367,7 +28367,7 @@
                 <w:szCs w:val="22"/>
                 <w:color w:val="000000"/>
               </w:rPr>
-              <w:t xml:space="preserve">-0.06171</w:t>
+              <w:t xml:space="preserve">-0.04346</w:t>
             </w:r>
           </w:p>
         </w:tc>
@@ -28455,7 +28455,7 @@
                 <w:szCs w:val="22"/>
                 <w:color w:val="000000"/>
               </w:rPr>
-              <w:t xml:space="preserve">(0.07138)</w:t>
+              <w:t xml:space="preserve">(0.07413)</w:t>
             </w:r>
           </w:p>
         </w:tc>
@@ -28593,7 +28593,7 @@
                 <w:szCs w:val="22"/>
                 <w:color w:val="000000"/>
               </w:rPr>
-              <w:t xml:space="preserve">-0.96394</w:t>
+              <w:t xml:space="preserve">-0.38013</w:t>
             </w:r>
           </w:p>
         </w:tc>
@@ -28681,7 +28681,7 @@
                 <w:szCs w:val="22"/>
                 <w:color w:val="000000"/>
               </w:rPr>
-              <w:t xml:space="preserve">(1.01757)</w:t>
+              <w:t xml:space="preserve">(1.41209)</w:t>
             </w:r>
           </w:p>
         </w:tc>
@@ -28725,7 +28725,7 @@
                 <w:szCs w:val="22"/>
                 <w:color w:val="000000"/>
               </w:rPr>
-              <w:t xml:space="preserve">-0.24211</w:t>
+              <w:t xml:space="preserve">-0.24765</w:t>
             </w:r>
           </w:p>
         </w:tc>
@@ -28813,7 +28813,7 @@
                 <w:szCs w:val="22"/>
                 <w:color w:val="000000"/>
               </w:rPr>
-              <w:t xml:space="preserve">(0.1909)</w:t>
+              <w:t xml:space="preserve">(0.1847)</w:t>
             </w:r>
           </w:p>
         </w:tc>
@@ -28857,7 +28857,7 @@
                 <w:szCs w:val="22"/>
                 <w:color w:val="000000"/>
               </w:rPr>
-              <w:t xml:space="preserve">4.94726</w:t>
+              <w:t xml:space="preserve">5.01987</w:t>
             </w:r>
           </w:p>
         </w:tc>
@@ -28945,7 +28945,7 @@
                 <w:szCs w:val="22"/>
                 <w:color w:val="000000"/>
               </w:rPr>
-              <w:t xml:space="preserve">(3.17821)</w:t>
+              <w:t xml:space="preserve">(3.17069)</w:t>
             </w:r>
           </w:p>
         </w:tc>
@@ -29083,7 +29083,139 @@
                 <w:szCs w:val="22"/>
                 <w:color w:val="000000"/>
               </w:rPr>
-              <w:t xml:space="preserve">0.90509</w:t>
+              <w:t xml:space="preserve">1.58615</w:t>
+            </w:r>
+          </w:p>
+        </w:tc>
+        <w:tc>
+          <w:tcPr>
+            <w:tcBorders>
+              <w:bottom w:val="none" w:sz="0" w:space="0" w:color="000000"/>
+              <w:top w:val="none" w:sz="0" w:space="0" w:color="000000"/>
+              <w:left w:val="none" w:sz="0" w:space="0" w:color="000000"/>
+              <w:right w:val="none" w:sz="0" w:space="0" w:color="000000"/>
+            </w:tcBorders>
+            <w:shd w:val="clear" w:color="auto" w:fill="FFFFFF"/>
+            <w:tcMar>
+              <w:top w:w="0" w:type="dxa"/>
+              <w:bottom w:w="0" w:type="dxa"/>
+              <w:left w:w="0" w:type="dxa"/>
+              <w:right w:w="0" w:type="dxa"/>
+            </w:tcMar>
+            <w:vAlign w:val="center"/>
+          </w:tcPr>
+          <w:p>
+            <w:pPr>
+              <w:pStyle w:val="Normal"/>
+              <w:jc w:val="left"/>
+              <w:pBdr>
+                <w:bottom w:val="none" w:sz="0" w:space="0" w:color="000000"/>
+                <w:top w:val="none" w:sz="0" w:space="0" w:color="000000"/>
+                <w:left w:val="none" w:sz="0" w:space="0" w:color="000000"/>
+                <w:right w:val="none" w:sz="0" w:space="0" w:color="000000"/>
+              </w:pBdr>
+              <w:spacing w:after="100" w:before="100" w:line="240"/>
+              <w:ind w:left="100" w:right="100" w:firstLine="0" w:firstLineChars="0"/>
+            </w:pPr>
+            <w:r>
+              <w:rPr>
+                <w:rFonts w:ascii="Arial" w:hAnsi="Arial" w:eastAsia="Arial" w:cs="Arial"/>
+                <w:i w:val="false"/>
+                <w:b w:val="false"/>
+                <w:u w:val="none"/>
+                <w:sz w:val="22"/>
+                <w:szCs w:val="22"/>
+                <w:color w:val="000000"/>
+              </w:rPr>
+              <w:t xml:space="preserve">.</w:t>
+            </w:r>
+          </w:p>
+        </w:tc>
+        <w:tc>
+          <w:tcPr>
+            <w:tcBorders>
+              <w:bottom w:val="none" w:sz="0" w:space="0" w:color="000000"/>
+              <w:top w:val="none" w:sz="0" w:space="0" w:color="000000"/>
+              <w:left w:val="none" w:sz="0" w:space="0" w:color="000000"/>
+              <w:right w:val="none" w:sz="0" w:space="0" w:color="000000"/>
+            </w:tcBorders>
+            <w:shd w:val="clear" w:color="auto" w:fill="FFFFFF"/>
+            <w:tcMar>
+              <w:top w:w="0" w:type="dxa"/>
+              <w:bottom w:w="0" w:type="dxa"/>
+              <w:left w:w="0" w:type="dxa"/>
+              <w:right w:w="0" w:type="dxa"/>
+            </w:tcMar>
+            <w:vAlign w:val="center"/>
+          </w:tcPr>
+          <w:p>
+            <w:pPr>
+              <w:pStyle w:val="Normal"/>
+              <w:jc w:val="left"/>
+              <w:pBdr>
+                <w:bottom w:val="none" w:sz="0" w:space="0" w:color="000000"/>
+                <w:top w:val="none" w:sz="0" w:space="0" w:color="000000"/>
+                <w:left w:val="none" w:sz="0" w:space="0" w:color="000000"/>
+                <w:right w:val="none" w:sz="0" w:space="0" w:color="000000"/>
+              </w:pBdr>
+              <w:spacing w:after="100" w:before="100" w:line="240"/>
+              <w:ind w:left="100" w:right="100" w:firstLine="0" w:firstLineChars="0"/>
+            </w:pPr>
+            <w:r>
+              <w:rPr>
+                <w:rFonts w:ascii="Arial" w:hAnsi="Arial" w:eastAsia="Arial" w:cs="Arial"/>
+                <w:i w:val="false"/>
+                <w:b w:val="false"/>
+                <w:u w:val="none"/>
+                <w:sz w:val="22"/>
+                <w:szCs w:val="22"/>
+                <w:color w:val="000000"/>
+              </w:rPr>
+              <w:t xml:space="preserve">(0.81122)</w:t>
+            </w:r>
+          </w:p>
+        </w:tc>
+        <w:tc>
+          <w:tcPr>
+            <w:tcBorders>
+              <w:bottom w:val="none" w:sz="0" w:space="0" w:color="000000"/>
+              <w:top w:val="none" w:sz="0" w:space="0" w:color="000000"/>
+              <w:left w:val="none" w:sz="0" w:space="0" w:color="000000"/>
+              <w:right w:val="none" w:sz="0" w:space="0" w:color="000000"/>
+            </w:tcBorders>
+            <w:shd w:val="clear" w:color="auto" w:fill="FFFFFF"/>
+            <w:tcMar>
+              <w:top w:w="0" w:type="dxa"/>
+              <w:bottom w:w="0" w:type="dxa"/>
+              <w:left w:w="0" w:type="dxa"/>
+              <w:right w:w="0" w:type="dxa"/>
+            </w:tcMar>
+            <w:vAlign w:val="center"/>
+          </w:tcPr>
+          <w:p>
+            <w:pPr>
+              <w:pStyle w:val="Normal"/>
+              <w:jc w:val="right"/>
+              <w:pBdr>
+                <w:bottom w:val="none" w:sz="0" w:space="0" w:color="000000"/>
+                <w:top w:val="none" w:sz="0" w:space="0" w:color="000000"/>
+                <w:left w:val="none" w:sz="0" w:space="0" w:color="000000"/>
+                <w:right w:val="none" w:sz="0" w:space="0" w:color="000000"/>
+              </w:pBdr>
+              <w:spacing w:after="100" w:before="100" w:line="240"/>
+              <w:ind w:left="100" w:right="100" w:firstLine="0" w:firstLineChars="0"/>
+            </w:pPr>
+            <w:r>
+              <w:rPr>
+                <w:rFonts w:ascii="Arial" w:hAnsi="Arial" w:eastAsia="Arial" w:cs="Arial"/>
+                <w:i w:val="false"/>
+                <w:b w:val="false"/>
+                <w:u w:val="none"/>
+                <w:sz w:val="22"/>
+                <w:szCs w:val="22"/>
+                <w:color w:val="000000"/>
+              </w:rPr>
+              <w:t xml:space="preserve">0.54525</w:t>
             </w:r>
           </w:p>
         </w:tc>
@@ -29171,7 +29303,7 @@
                 <w:szCs w:val="22"/>
                 <w:color w:val="000000"/>
               </w:rPr>
-              <w:t xml:space="preserve">(0.62306)</w:t>
+              <w:t xml:space="preserve">(0.59554)</w:t>
             </w:r>
           </w:p>
         </w:tc>
@@ -29215,7 +29347,7 @@
                 <w:szCs w:val="22"/>
                 <w:color w:val="000000"/>
               </w:rPr>
-              <w:t xml:space="preserve">0.57156</w:t>
+              <w:t xml:space="preserve">1.28852</w:t>
             </w:r>
           </w:p>
         </w:tc>
@@ -29303,139 +29435,7 @@
                 <w:szCs w:val="22"/>
                 <w:color w:val="000000"/>
               </w:rPr>
-              <w:t xml:space="preserve">(0.6183)</w:t>
-            </w:r>
-          </w:p>
-        </w:tc>
-        <w:tc>
-          <w:tcPr>
-            <w:tcBorders>
-              <w:bottom w:val="none" w:sz="0" w:space="0" w:color="000000"/>
-              <w:top w:val="none" w:sz="0" w:space="0" w:color="000000"/>
-              <w:left w:val="none" w:sz="0" w:space="0" w:color="000000"/>
-              <w:right w:val="none" w:sz="0" w:space="0" w:color="000000"/>
-            </w:tcBorders>
-            <w:shd w:val="clear" w:color="auto" w:fill="FFFFFF"/>
-            <w:tcMar>
-              <w:top w:w="0" w:type="dxa"/>
-              <w:bottom w:w="0" w:type="dxa"/>
-              <w:left w:w="0" w:type="dxa"/>
-              <w:right w:w="0" w:type="dxa"/>
-            </w:tcMar>
-            <w:vAlign w:val="center"/>
-          </w:tcPr>
-          <w:p>
-            <w:pPr>
-              <w:pStyle w:val="Normal"/>
-              <w:jc w:val="right"/>
-              <w:pBdr>
-                <w:bottom w:val="none" w:sz="0" w:space="0" w:color="000000"/>
-                <w:top w:val="none" w:sz="0" w:space="0" w:color="000000"/>
-                <w:left w:val="none" w:sz="0" w:space="0" w:color="000000"/>
-                <w:right w:val="none" w:sz="0" w:space="0" w:color="000000"/>
-              </w:pBdr>
-              <w:spacing w:after="100" w:before="100" w:line="240"/>
-              <w:ind w:left="100" w:right="100" w:firstLine="0" w:firstLineChars="0"/>
-            </w:pPr>
-            <w:r>
-              <w:rPr>
-                <w:rFonts w:ascii="Arial" w:hAnsi="Arial" w:eastAsia="Arial" w:cs="Arial"/>
-                <w:i w:val="false"/>
-                <w:b w:val="false"/>
-                <w:u w:val="none"/>
-                <w:sz w:val="22"/>
-                <w:szCs w:val="22"/>
-                <w:color w:val="000000"/>
-              </w:rPr>
-              <w:t xml:space="preserve">1.61295</w:t>
-            </w:r>
-          </w:p>
-        </w:tc>
-        <w:tc>
-          <w:tcPr>
-            <w:tcBorders>
-              <w:bottom w:val="none" w:sz="0" w:space="0" w:color="000000"/>
-              <w:top w:val="none" w:sz="0" w:space="0" w:color="000000"/>
-              <w:left w:val="none" w:sz="0" w:space="0" w:color="000000"/>
-              <w:right w:val="none" w:sz="0" w:space="0" w:color="000000"/>
-            </w:tcBorders>
-            <w:shd w:val="clear" w:color="auto" w:fill="FFFFFF"/>
-            <w:tcMar>
-              <w:top w:w="0" w:type="dxa"/>
-              <w:bottom w:w="0" w:type="dxa"/>
-              <w:left w:w="0" w:type="dxa"/>
-              <w:right w:w="0" w:type="dxa"/>
-            </w:tcMar>
-            <w:vAlign w:val="center"/>
-          </w:tcPr>
-          <w:p>
-            <w:pPr>
-              <w:pStyle w:val="Normal"/>
-              <w:jc w:val="left"/>
-              <w:pBdr>
-                <w:bottom w:val="none" w:sz="0" w:space="0" w:color="000000"/>
-                <w:top w:val="none" w:sz="0" w:space="0" w:color="000000"/>
-                <w:left w:val="none" w:sz="0" w:space="0" w:color="000000"/>
-                <w:right w:val="none" w:sz="0" w:space="0" w:color="000000"/>
-              </w:pBdr>
-              <w:spacing w:after="100" w:before="100" w:line="240"/>
-              <w:ind w:left="100" w:right="100" w:firstLine="0" w:firstLineChars="0"/>
-            </w:pPr>
-            <w:r>
-              <w:rPr>
-                <w:rFonts w:ascii="Arial" w:hAnsi="Arial" w:eastAsia="Arial" w:cs="Arial"/>
-                <w:i w:val="false"/>
-                <w:b w:val="false"/>
-                <w:u w:val="none"/>
-                <w:sz w:val="22"/>
-                <w:szCs w:val="22"/>
-                <w:color w:val="000000"/>
-              </w:rPr>
-              <w:t xml:space="preserve"/>
-            </w:r>
-          </w:p>
-        </w:tc>
-        <w:tc>
-          <w:tcPr>
-            <w:tcBorders>
-              <w:bottom w:val="none" w:sz="0" w:space="0" w:color="000000"/>
-              <w:top w:val="none" w:sz="0" w:space="0" w:color="000000"/>
-              <w:left w:val="none" w:sz="0" w:space="0" w:color="000000"/>
-              <w:right w:val="none" w:sz="0" w:space="0" w:color="000000"/>
-            </w:tcBorders>
-            <w:shd w:val="clear" w:color="auto" w:fill="FFFFFF"/>
-            <w:tcMar>
-              <w:top w:w="0" w:type="dxa"/>
-              <w:bottom w:w="0" w:type="dxa"/>
-              <w:left w:w="0" w:type="dxa"/>
-              <w:right w:w="0" w:type="dxa"/>
-            </w:tcMar>
-            <w:vAlign w:val="center"/>
-          </w:tcPr>
-          <w:p>
-            <w:pPr>
-              <w:pStyle w:val="Normal"/>
-              <w:jc w:val="left"/>
-              <w:pBdr>
-                <w:bottom w:val="none" w:sz="0" w:space="0" w:color="000000"/>
-                <w:top w:val="none" w:sz="0" w:space="0" w:color="000000"/>
-                <w:left w:val="none" w:sz="0" w:space="0" w:color="000000"/>
-                <w:right w:val="none" w:sz="0" w:space="0" w:color="000000"/>
-              </w:pBdr>
-              <w:spacing w:after="100" w:before="100" w:line="240"/>
-              <w:ind w:left="100" w:right="100" w:firstLine="0" w:firstLineChars="0"/>
-            </w:pPr>
-            <w:r>
-              <w:rPr>
-                <w:rFonts w:ascii="Arial" w:hAnsi="Arial" w:eastAsia="Arial" w:cs="Arial"/>
-                <w:i w:val="false"/>
-                <w:b w:val="false"/>
-                <w:u w:val="none"/>
-                <w:sz w:val="22"/>
-                <w:szCs w:val="22"/>
-                <w:color w:val="000000"/>
-              </w:rPr>
-              <w:t xml:space="preserve">(1.53573)</w:t>
+              <w:t xml:space="preserve">(1.59764)</w:t>
             </w:r>
           </w:p>
         </w:tc>
@@ -29573,7 +29573,7 @@
                 <w:szCs w:val="22"/>
                 <w:color w:val="000000"/>
               </w:rPr>
-              <w:t xml:space="preserve">0.49600</w:t>
+              <w:t xml:space="preserve">0.43100</w:t>
             </w:r>
           </w:p>
         </w:tc>
@@ -29661,7 +29661,7 @@
                 <w:szCs w:val="22"/>
                 <w:color w:val="000000"/>
               </w:rPr>
-              <w:t xml:space="preserve">(0.496)</w:t>
+              <w:t xml:space="preserve">(0.431)</w:t>
             </w:r>
           </w:p>
         </w:tc>

</xml_diff>